<commit_message>
Composite Pattern and Report Update
</commit_message>
<xml_diff>
--- a/project4/report.docx
+++ b/project4/report.docx
@@ -1,6 +1,6 @@
 
 <file path=word/document.xml><?xml version="1.0" encoding="utf-8"?>
-<w:document xmlns:wpc="http://schemas.microsoft.com/office/word/2010/wordprocessingCanvas" xmlns:mc="http://schemas.openxmlformats.org/markup-compatibility/2006" xmlns:o="urn:schemas-microsoft-com:office:office" xmlns:r="http://schemas.openxmlformats.org/officeDocument/2006/relationships" xmlns:m="http://schemas.openxmlformats.org/officeDocument/2006/math" xmlns:v="urn:schemas-microsoft-com:vml" xmlns:wp14="http://schemas.microsoft.com/office/word/2010/wordprocessingDrawing" xmlns:wp="http://schemas.openxmlformats.org/drawingml/2006/wordprocessingDrawing" xmlns:w10="urn:schemas-microsoft-com:office:word" xmlns:w="http://schemas.openxmlformats.org/wordprocessingml/2006/main" xmlns:w14="http://schemas.microsoft.com/office/word/2010/wordml" xmlns:w15="http://schemas.microsoft.com/office/word/2012/wordml" xmlns:wpg="http://schemas.microsoft.com/office/word/2010/wordprocessingGroup" xmlns:wpi="http://schemas.microsoft.com/office/word/2010/wordprocessingInk" xmlns:wne="http://schemas.microsoft.com/office/word/2006/wordml" xmlns:wps="http://schemas.microsoft.com/office/word/2010/wordprocessingShape" mc:Ignorable="w14 w15 wp14">
+<w:document xmlns:wpc="http://schemas.microsoft.com/office/word/2010/wordprocessingCanvas" xmlns:cx="http://schemas.microsoft.com/office/drawing/2014/chartex" xmlns:cx1="http://schemas.microsoft.com/office/drawing/2015/9/8/chartex" xmlns:cx2="http://schemas.microsoft.com/office/drawing/2015/10/21/chartex" xmlns:cx3="http://schemas.microsoft.com/office/drawing/2016/5/9/chartex" xmlns:cx4="http://schemas.microsoft.com/office/drawing/2016/5/10/chartex" xmlns:cx5="http://schemas.microsoft.com/office/drawing/2016/5/11/chartex" xmlns:cx6="http://schemas.microsoft.com/office/drawing/2016/5/12/chartex" xmlns:cx7="http://schemas.microsoft.com/office/drawing/2016/5/13/chartex" xmlns:cx8="http://schemas.microsoft.com/office/drawing/2016/5/14/chartex" xmlns:mc="http://schemas.openxmlformats.org/markup-compatibility/2006" xmlns:aink="http://schemas.microsoft.com/office/drawing/2016/ink" xmlns:am3d="http://schemas.microsoft.com/office/drawing/2017/model3d" xmlns:o="urn:schemas-microsoft-com:office:office" xmlns:r="http://schemas.openxmlformats.org/officeDocument/2006/relationships" xmlns:m="http://schemas.openxmlformats.org/officeDocument/2006/math" xmlns:v="urn:schemas-microsoft-com:vml" xmlns:wp14="http://schemas.microsoft.com/office/word/2010/wordprocessingDrawing" xmlns:wp="http://schemas.openxmlformats.org/drawingml/2006/wordprocessingDrawing" xmlns:w10="urn:schemas-microsoft-com:office:word" xmlns:w="http://schemas.openxmlformats.org/wordprocessingml/2006/main" xmlns:w14="http://schemas.microsoft.com/office/word/2010/wordml" xmlns:w15="http://schemas.microsoft.com/office/word/2012/wordml" xmlns:w16cid="http://schemas.microsoft.com/office/word/2016/wordml/cid" xmlns:w16se="http://schemas.microsoft.com/office/word/2015/wordml/symex" xmlns:wpg="http://schemas.microsoft.com/office/word/2010/wordprocessingGroup" xmlns:wpi="http://schemas.microsoft.com/office/word/2010/wordprocessingInk" xmlns:wne="http://schemas.microsoft.com/office/word/2006/wordml" xmlns:wps="http://schemas.microsoft.com/office/word/2010/wordprocessingShape" mc:Ignorable="w14 w15 w16se w16cid wp14">
   <w:body>
     <w:p>
       <w:pPr>
@@ -71,7 +71,7 @@
                           </a:ln>
                           <a:extLst>
                             <a:ext uri="{91240B29-F687-4f45-9708-019B960494DF}">
-                              <a14:hiddenLine xmlns:a14="http://schemas.microsoft.com/office/drawing/2010/main" xmlns:w="http://schemas.openxmlformats.org/wordprocessingml/2006/main" xmlns:w10="urn:schemas-microsoft-com:office:word" xmlns:v="urn:schemas-microsoft-com:vml" xmlns:o="urn:schemas-microsoft-com:office:office" xmlns:mv="urn:schemas-microsoft-com:mac:vml" xmlns:mo="http://schemas.microsoft.com/office/mac/office/2008/main" xmlns="" xmlns:w16se="http://schemas.microsoft.com/office/word/2015/wordml/symex" xmlns:am3d="http://schemas.microsoft.com/office/drawing/2017/model3d" xmlns:aink="http://schemas.microsoft.com/office/drawing/2016/ink" xmlns:cx8="http://schemas.microsoft.com/office/drawing/2016/5/14/chartex" xmlns:cx7="http://schemas.microsoft.com/office/drawing/2016/5/13/chartex" xmlns:cx6="http://schemas.microsoft.com/office/drawing/2016/5/12/chartex" xmlns:cx5="http://schemas.microsoft.com/office/drawing/2016/5/11/chartex" xmlns:cx4="http://schemas.microsoft.com/office/drawing/2016/5/10/chartex" xmlns:cx3="http://schemas.microsoft.com/office/drawing/2016/5/9/chartex" xmlns:cx2="http://schemas.microsoft.com/office/drawing/2015/10/21/chartex" xmlns:cx1="http://schemas.microsoft.com/office/drawing/2015/9/8/chartex" xmlns:cx="http://schemas.microsoft.com/office/drawing/2014/chartex" w="12700">
+                              <a14:hiddenLine xmlns="" xmlns:mo="http://schemas.microsoft.com/office/mac/office/2008/main" xmlns:mv="urn:schemas-microsoft-com:mac:vml" xmlns:o="urn:schemas-microsoft-com:office:office" xmlns:v="urn:schemas-microsoft-com:vml" xmlns:w10="urn:schemas-microsoft-com:office:word" xmlns:w="http://schemas.openxmlformats.org/wordprocessingml/2006/main" xmlns:a14="http://schemas.microsoft.com/office/drawing/2010/main" w="12700">
                                 <a:solidFill>
                                   <a:srgbClr val="000000"/>
                                 </a:solidFill>
@@ -109,7 +109,7 @@
                           </a:ln>
                           <a:extLst>
                             <a:ext uri="{91240B29-F687-4f45-9708-019B960494DF}">
-                              <a14:hiddenLine xmlns:a14="http://schemas.microsoft.com/office/drawing/2010/main" xmlns:w="http://schemas.openxmlformats.org/wordprocessingml/2006/main" xmlns:w10="urn:schemas-microsoft-com:office:word" xmlns:v="urn:schemas-microsoft-com:vml" xmlns:o="urn:schemas-microsoft-com:office:office" xmlns:mv="urn:schemas-microsoft-com:mac:vml" xmlns:mo="http://schemas.microsoft.com/office/mac/office/2008/main" xmlns="" xmlns:w16se="http://schemas.microsoft.com/office/word/2015/wordml/symex" xmlns:am3d="http://schemas.microsoft.com/office/drawing/2017/model3d" xmlns:aink="http://schemas.microsoft.com/office/drawing/2016/ink" xmlns:cx8="http://schemas.microsoft.com/office/drawing/2016/5/14/chartex" xmlns:cx7="http://schemas.microsoft.com/office/drawing/2016/5/13/chartex" xmlns:cx6="http://schemas.microsoft.com/office/drawing/2016/5/12/chartex" xmlns:cx5="http://schemas.microsoft.com/office/drawing/2016/5/11/chartex" xmlns:cx4="http://schemas.microsoft.com/office/drawing/2016/5/10/chartex" xmlns:cx3="http://schemas.microsoft.com/office/drawing/2016/5/9/chartex" xmlns:cx2="http://schemas.microsoft.com/office/drawing/2015/10/21/chartex" xmlns:cx1="http://schemas.microsoft.com/office/drawing/2015/9/8/chartex" xmlns:cx="http://schemas.microsoft.com/office/drawing/2014/chartex" w="12700">
+                              <a14:hiddenLine xmlns="" xmlns:mo="http://schemas.microsoft.com/office/mac/office/2008/main" xmlns:mv="urn:schemas-microsoft-com:mac:vml" xmlns:o="urn:schemas-microsoft-com:office:office" xmlns:v="urn:schemas-microsoft-com:vml" xmlns:w10="urn:schemas-microsoft-com:office:word" xmlns:w="http://schemas.openxmlformats.org/wordprocessingml/2006/main" xmlns:a14="http://schemas.microsoft.com/office/drawing/2010/main" w="12700">
                                 <a:solidFill>
                                   <a:srgbClr val="000000"/>
                                 </a:solidFill>
@@ -140,16 +140,7 @@
                                   <w:sz w:val="40"/>
                                   <w:szCs w:val="28"/>
                                 </w:rPr>
-                                <w:t>11/29</w:t>
-                              </w:r>
-                              <w:r>
-                                <w:rPr>
-                                  <w:b/>
-                                  <w:color w:val="ED7D31" w:themeColor="accent2"/>
-                                  <w:sz w:val="40"/>
-                                  <w:szCs w:val="28"/>
-                                </w:rPr>
-                                <w:t>/2017</w:t>
+                                <w:t>11/29/2017</w:t>
                               </w:r>
                             </w:p>
                           </w:txbxContent>
@@ -3631,8 +3622,8 @@
           </mc:Choice>
           <mc:Fallback>
             <w:pict>
-              <v:group w14:anchorId="3A11165D" id="Group 15" o:spid="_x0000_s1026" style="position:absolute;margin-left:0;margin-top:0;width:156pt;height:645.6pt;z-index:-251657216;mso-position-horizontal:left;mso-position-horizontal-relative:margin;mso-position-vertical:top;mso-position-vertical-relative:margin" coordsize="21945,91257" o:gfxdata="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">
-                <v:rect id="Rectangle 3" o:spid="_x0000_s1027" style="position:absolute;width:1945;height:91257;visibility:visible;mso-wrap-style:square;v-text-anchor:middle" o:gfxdata="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" fillcolor="#44546a" stroked="f"/>
+              <v:group w14:anchorId="3A11165D" id="Group 15" o:spid="_x0000_s1026" style="position:absolute;margin-left:0;margin-top:0;width:156pt;height:645.6pt;z-index:-251657216;mso-position-horizontal:left;mso-position-horizontal-relative:margin;mso-position-vertical:top;mso-position-vertical-relative:margin" coordsize="21945,91257" o:gfxdata="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">
+                <v:rect id="Rectangle 3" o:spid="_x0000_s1027" style="position:absolute;width:1945;height:91257;visibility:visible;mso-wrap-style:square;v-text-anchor:middle" o:gfxdata="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" fillcolor="#44546a" stroked="f"/>
                 <v:shapetype id="_x0000_t15" coordsize="21600,21600" o:spt="15" adj="16200" path="m@0,l,,,21600@0,21600,21600,10800xe">
                   <v:stroke joinstyle="miter"/>
                   <v:formulas>
@@ -3644,7 +3635,7 @@
                     <v:h position="#0,topLeft" xrange="0,21600"/>
                   </v:handles>
                 </v:shapetype>
-                <v:shape id="Pentagon 4" o:spid="_x0000_s1028" type="#_x0000_t15" style="position:absolute;top:14668;width:21945;height:5521;visibility:visible;mso-wrap-style:square;v-text-anchor:middle" o:gfxdata="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" adj="18883" fillcolor="#5b9bd5" stroked="f">
+                <v:shape id="Pentagon 4" o:spid="_x0000_s1028" type="#_x0000_t15" style="position:absolute;top:14668;width:21945;height:5521;visibility:visible;mso-wrap-style:square;v-text-anchor:middle" o:gfxdata="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" adj="18883" fillcolor="#5b9bd5" stroked="f">
                   <v:textbox inset=",0,14.4pt,0">
                     <w:txbxContent>
                       <w:p>
@@ -3665,114 +3656,105 @@
                             <w:sz w:val="40"/>
                             <w:szCs w:val="28"/>
                           </w:rPr>
-                          <w:t>11/29</w:t>
-                        </w:r>
-                        <w:r>
-                          <w:rPr>
-                            <w:b/>
-                            <w:color w:val="ED7D31" w:themeColor="accent2"/>
-                            <w:sz w:val="40"/>
-                            <w:szCs w:val="28"/>
-                          </w:rPr>
-                          <w:t>/2017</w:t>
+                          <w:t>11/29/2017</w:t>
                         </w:r>
                       </w:p>
                     </w:txbxContent>
                   </v:textbox>
                 </v:shape>
-                <v:group id="Group 5" o:spid="_x0000_s1029" style="position:absolute;left:762;top:42100;width:20574;height:49103" coordorigin="806,42118" coordsize="13062,31210" o:gfxdata="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">
-                  <v:group id="Group 6" o:spid="_x0000_s1030" style="position:absolute;left:1410;top:42118;width:10478;height:31210" coordorigin="1410,42118" coordsize="10477,31210" o:gfxdata="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">
+                <v:group id="Group 5" o:spid="_x0000_s1029" style="position:absolute;left:762;top:42100;width:20574;height:49103" coordorigin="806,42118" coordsize="13062,31210" o:gfxdata="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">
+                  <v:group id="Group 6" o:spid="_x0000_s1030" style="position:absolute;left:1410;top:42118;width:10478;height:31210" coordorigin="1410,42118" coordsize="10477,31210" o:gfxdata="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">
                     <o:lock v:ext="edit" aspectratio="t"/>
-                    <v:shape id="Freeform 20" o:spid="_x0000_s1031" style="position:absolute;left:3696;top:62168;width:1937;height:6985;visibility:visible;mso-wrap-style:square;v-text-anchor:top" coordsize="122,440" o:gfxdata="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" path="m,l39,152,84,304r38,113l122,440,76,306,39,180,6,53,,xe" fillcolor="#44546a" strokecolor="#44546a" strokeweight="0">
+                    <v:shape id="Freeform 20" o:spid="_x0000_s1031" style="position:absolute;left:3696;top:62168;width:1937;height:6985;visibility:visible;mso-wrap-style:square;v-text-anchor:top" coordsize="122,440" o:gfxdata="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" path="m,l39,152,84,304r38,113l122,440,76,306,39,180,6,53,,xe" fillcolor="#44546a" strokecolor="#44546a" strokeweight="0">
                       <v:path arrowok="t" o:connecttype="custom" o:connectlocs="0,0;98286888,383063750;211693125,766127500;307459063,1050905950;307459063,1108868750;191531875,771167813;98286888,453628125;15120938,133569075;0,0" o:connectangles="0,0,0,0,0,0,0,0,0"/>
                     </v:shape>
-                    <v:shape id="Freeform 21" o:spid="_x0000_s1032" style="position:absolute;left:5728;top:69058;width:1842;height:4270;visibility:visible;mso-wrap-style:square;v-text-anchor:top" coordsize="116,269" o:gfxdata="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" path="m,l8,19,37,93r30,74l116,269r-8,l60,169,30,98,1,25,,xe" fillcolor="#44546a" strokecolor="#44546a" strokeweight="0">
+                    <v:shape id="Freeform 21" o:spid="_x0000_s1032" style="position:absolute;left:5728;top:69058;width:1842;height:4270;visibility:visible;mso-wrap-style:square;v-text-anchor:top" coordsize="116,269" o:gfxdata="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" path="m,l8,19,37,93r30,74l116,269r-8,l60,169,30,98,1,25,,xe" fillcolor="#44546a" strokecolor="#44546a" strokeweight="0">
                       <v:path arrowok="t" o:connecttype="custom" o:connectlocs="0,0;20161250,47883819;93246575,234375599;168851263,420867380;292338125,677923619;272176875,677923619;151209375,425907699;75604688,246975602;2520950,63004774;0,0" o:connectangles="0,0,0,0,0,0,0,0,0,0"/>
                     </v:shape>
-                    <v:shape id="Freeform 22" o:spid="_x0000_s1033" style="position:absolute;left:1410;top:42118;width:2223;height:20193;visibility:visible;mso-wrap-style:square;v-text-anchor:top" coordsize="140,1272" o:gfxdata="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" path="m,l,,1,79r2,80l12,317,23,476,39,634,58,792,83,948r24,138l135,1223r5,49l138,1262,105,1106,77,949,53,792,35,634,20,476,9,317,2,159,,79,,xe" fillcolor="#44546a" strokecolor="#44546a" strokeweight="0">
+                    <v:shape id="Freeform 22" o:spid="_x0000_s1033" style="position:absolute;left:1410;top:42118;width:2223;height:20193;visibility:visible;mso-wrap-style:square;v-text-anchor:top" coordsize="140,1272" o:gfxdata="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" path="m,l,,1,79r2,80l12,317,23,476,39,634,58,792,83,948r24,138l135,1223r5,49l138,1262,105,1106,77,949,53,792,35,634,20,476,9,317,2,159,,79,,xe" fillcolor="#44546a" strokecolor="#44546a" strokeweight="0">
                       <v:path arrowok="t" o:connecttype="custom" o:connectlocs="0,0;0,0;2520950,199093138;7561263,400705638;30241875,798890325;57964388,1199594375;98286888,1597779063;146169063,1995963750;209173763,2147483646;269657513,2147483646;340221888,2147483646;352821875,2147483646;347781563,2147483646;264617200,2147483646;194052825,2147483646;133569075,1995963750;88206263,1597779063;50403125,1199594375;22682200,798890325;5040313,400705638;0,199093138;0,0" o:connectangles="0,0,0,0,0,0,0,0,0,0,0,0,0,0,0,0,0,0,0,0,0,0"/>
                     </v:shape>
-                    <v:shape id="Freeform 23" o:spid="_x0000_s1034" style="position:absolute;left:3410;top:48611;width:715;height:13557;visibility:visible;mso-wrap-style:square;v-text-anchor:top" coordsize="45,854" o:gfxdata="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" path="m45,r,l35,66r-9,67l14,267,6,401,3,534,6,669r8,134l18,854r,-3l9,814,8,803,1,669,,534,3,401,12,267,25,132,34,66,45,xe" fillcolor="#44546a" strokecolor="#44546a" strokeweight="0">
+                    <v:shape id="Freeform 23" o:spid="_x0000_s1034" style="position:absolute;left:3410;top:48611;width:715;height:13557;visibility:visible;mso-wrap-style:square;v-text-anchor:top" coordsize="45,854" o:gfxdata="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" path="m45,r,l35,66r-9,67l14,267,6,401,3,534,6,669r8,134l18,854r,-3l9,814,8,803,1,669,,534,3,401,12,267,25,132,34,66,45,xe" fillcolor="#44546a" strokecolor="#44546a" strokeweight="0">
                       <v:path arrowok="t" o:connecttype="custom" o:connectlocs="113408619,0;113408619,0;88206880,166330313;65524521,335181575;35282434,672882513;15121043,1010583450;7561315,1345763438;15121043,1685985325;35282434,2023686263;45363130,2147483646;45363130,2144653763;22682359,2051407188;20161391,2023686263;2520968,1685985325;0,1345763438;7561315,1010583450;30242087,672882513;63005141,332660625;85685912,166330313;113408619,0" o:connectangles="0,0,0,0,0,0,0,0,0,0,0,0,0,0,0,0,0,0,0,0"/>
                     </v:shape>
-                    <v:shape id="Freeform 24" o:spid="_x0000_s1035" style="position:absolute;left:3633;top:62311;width:2444;height:9985;visibility:visible;mso-wrap-style:square;v-text-anchor:top" coordsize="154,629" o:gfxdata="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" path="m,l10,44r11,82l34,207r19,86l75,380r25,86l120,521r21,55l152,618r2,11l140,595,115,532,93,468,67,383,47,295,28,207,12,104,,xe" fillcolor="#44546a" strokecolor="#44546a" strokeweight="0">
+                    <v:shape id="Freeform 24" o:spid="_x0000_s1035" style="position:absolute;left:3633;top:62311;width:2444;height:9985;visibility:visible;mso-wrap-style:square;v-text-anchor:top" coordsize="154,629" o:gfxdata="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" path="m,l10,44r11,82l34,207r19,86l75,380r25,86l120,521r21,55l152,618r2,11l140,595,115,532,93,468,67,383,47,295,28,207,12,104,,xe" fillcolor="#44546a" strokecolor="#44546a" strokeweight="0">
                       <v:path arrowok="t" o:connecttype="custom" o:connectlocs="0,0;25201563,110886931;52924075,317539847;85685313,521673399;133569075,738406945;189012513,957659855;252015625,1174393401;302418750,1313002857;355342825,1451610727;383063750,1557457342;388104063,1585179869;352821875,1499494513;289818763,1340723796;234375325,1179433716;168851263,965221121;118448138,743447260;70564375,521673399;30241875,262096381;0,0" o:connectangles="0,0,0,0,0,0,0,0,0,0,0,0,0,0,0,0,0,0,0"/>
                     </v:shape>
-                    <v:shape id="Freeform 25" o:spid="_x0000_s1036" style="position:absolute;left:6204;top:72233;width:524;height:1095;visibility:visible;mso-wrap-style:square;v-text-anchor:top" coordsize="33,69" o:gfxdata="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" path="m,l33,69r-9,l12,35,,xe" fillcolor="#44546a" strokecolor="#44546a" strokeweight="0">
+                    <v:shape id="Freeform 25" o:spid="_x0000_s1036" style="position:absolute;left:6204;top:72233;width:524;height:1095;visibility:visible;mso-wrap-style:square;v-text-anchor:top" coordsize="33,69" o:gfxdata="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" path="m,l33,69r-9,l12,35,,xe" fillcolor="#44546a" strokecolor="#44546a" strokeweight="0">
                       <v:path arrowok="t" o:connecttype="custom" o:connectlocs="0,0;83166744,173892369;60484327,173892369;30242164,88206665;0,0" o:connectangles="0,0,0,0,0"/>
                     </v:shape>
-                    <v:shape id="Freeform 26" o:spid="_x0000_s1037" style="position:absolute;left:3553;top:61533;width:238;height:1476;visibility:visible;mso-wrap-style:square;v-text-anchor:top" coordsize="15,93" o:gfxdata="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" path="m,l9,37r,3l15,93,5,49,,xe" fillcolor="#44546a" strokecolor="#44546a" strokeweight="0">
+                    <v:shape id="Freeform 26" o:spid="_x0000_s1037" style="position:absolute;left:3553;top:61533;width:238;height:1476;visibility:visible;mso-wrap-style:square;v-text-anchor:top" coordsize="15,93" o:gfxdata="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" path="m,l9,37r,3l15,93,5,49,,xe" fillcolor="#44546a" strokecolor="#44546a" strokeweight="0">
                       <v:path arrowok="t" o:connecttype="custom" o:connectlocs="0,0;22682676,93246891;22682676,100806591;37803931,234376119;12601840,123488868;0,0" o:connectangles="0,0,0,0,0,0"/>
                     </v:shape>
-                    <v:shape id="Freeform 27" o:spid="_x0000_s1038" style="position:absolute;left:5633;top:56897;width:6255;height:12161;visibility:visible;mso-wrap-style:square;v-text-anchor:top" coordsize="394,766" o:gfxdata="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" path="m394,r,l356,38,319,77r-35,40l249,160r-42,58l168,276r-37,63l98,402,69,467,45,535,26,604,14,673,7,746,6,766,,749r1,-5l7,673,21,603,40,533,65,466,94,400r33,-64l164,275r40,-60l248,158r34,-42l318,76,354,37,394,xe" fillcolor="#44546a" strokecolor="#44546a" strokeweight="0">
+                    <v:shape id="Freeform 27" o:spid="_x0000_s1038" style="position:absolute;left:5633;top:56897;width:6255;height:12161;visibility:visible;mso-wrap-style:square;v-text-anchor:top" coordsize="394,766" o:gfxdata="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" path="m394,r,l356,38,319,77r-35,40l249,160r-42,58l168,276r-37,63l98,402,69,467,45,535,26,604,14,673,7,746,6,766,,749r1,-5l7,673,21,603,40,533,65,466,94,400r33,-64l164,275r40,-60l248,158r34,-42l318,76,354,37,394,xe" fillcolor="#44546a" strokecolor="#44546a" strokeweight="0">
                       <v:path arrowok="t" o:connecttype="custom" o:connectlocs="992941563,0;992941563,0;897175625,95765938;803930638,194052825;715724375,294859075;627519700,403225000;521673138,549394063;423386250,695563125;330141263,854333763;246975313,1013102813;173891575,1176913763;113407825,1348284388;65524063,1522174375;35282188,1696065950;17641888,1880036563;15120938,1930439688;0,1887597825;2520950,1874996250;17641888,1696065950;52924075,1519655013;100806250,1343244075;163810950,1174392813;236894688,1008062500;320060638,846772500;413305625,693043763;514111875,541834388;624998750,398184688;710684063,292338125;801409688,191531875;892135313,93246575;992941563,0" o:connectangles="0,0,0,0,0,0,0,0,0,0,0,0,0,0,0,0,0,0,0,0,0,0,0,0,0,0,0,0,0,0,0"/>
                     </v:shape>
-                    <v:shape id="Freeform 28" o:spid="_x0000_s1039" style="position:absolute;left:5633;top:69153;width:571;height:3080;visibility:visible;mso-wrap-style:square;v-text-anchor:top" coordsize="36,194" o:gfxdata="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" path="m,l6,16r1,3l11,80r9,52l33,185r3,9l21,161,15,145,5,81,1,41,,xe" fillcolor="#44546a" strokecolor="#44546a" strokeweight="0">
+                    <v:shape id="Freeform 28" o:spid="_x0000_s1039" style="position:absolute;left:5633;top:69153;width:571;height:3080;visibility:visible;mso-wrap-style:square;v-text-anchor:top" coordsize="36,194" o:gfxdata="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" path="m,l6,16r1,3l11,80r9,52l33,185r3,9l21,161,15,145,5,81,1,41,,xe" fillcolor="#44546a" strokecolor="#44546a" strokeweight="0">
                       <v:path arrowok="t" o:connecttype="custom" o:connectlocs="0,0;15120938,40322500;17641888,47883763;27722513,201612500;50403125,332660625;83165950,466229700;90725625,488910313;52924075,405745950;37803138,365423450;12601575,204133450;2520950,103327200;0,0" o:connectangles="0,0,0,0,0,0,0,0,0,0,0,0"/>
                     </v:shape>
-                    <v:shape id="Freeform 29" o:spid="_x0000_s1040" style="position:absolute;left:6077;top:72296;width:493;height:1032;visibility:visible;mso-wrap-style:square;v-text-anchor:top" coordsize="31,65" o:gfxdata="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" path="m,l31,65r-8,l,xe" fillcolor="#44546a" strokecolor="#44546a" strokeweight="0">
+                    <v:shape id="Freeform 29" o:spid="_x0000_s1040" style="position:absolute;left:6077;top:72296;width:493;height:1032;visibility:visible;mso-wrap-style:square;v-text-anchor:top" coordsize="31,65" o:gfxdata="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" path="m,l31,65r-8,l,xe" fillcolor="#44546a" strokecolor="#44546a" strokeweight="0">
                       <v:path arrowok="t" o:connecttype="custom" o:connectlocs="0,0;78126431,163811744;57964976,163811744;0,0" o:connectangles="0,0,0,0"/>
                     </v:shape>
-                    <v:shape id="Freeform 30" o:spid="_x0000_s1041" style="position:absolute;left:5633;top:68788;width:111;height:666;visibility:visible;mso-wrap-style:square;v-text-anchor:top" coordsize="7,42" o:gfxdata="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" path="m,l6,17,7,42,6,39,,23,,xe" fillcolor="#44546a" strokecolor="#44546a" strokeweight="0">
+                    <v:shape id="Freeform 30" o:spid="_x0000_s1041" style="position:absolute;left:5633;top:68788;width:111;height:666;visibility:visible;mso-wrap-style:square;v-text-anchor:top" coordsize="7,42" o:gfxdata="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" path="m,l6,17,7,42,6,39,,23,,xe" fillcolor="#44546a" strokecolor="#44546a" strokeweight="0">
                       <v:path arrowok="t" o:connecttype="custom" o:connectlocs="0,0;15121618,42843450;17642681,105846563;15121618,98286888;0,57964388;0,0" o:connectangles="0,0,0,0,0,0"/>
                     </v:shape>
-                    <v:shape id="Freeform 31" o:spid="_x0000_s1042" style="position:absolute;left:5871;top:71455;width:714;height:1873;visibility:visible;mso-wrap-style:square;v-text-anchor:top" coordsize="45,118" o:gfxdata="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" path="m,l6,16,21,49,33,84r12,34l44,118,13,53,11,42,,xe" fillcolor="#44546a" strokecolor="#44546a" strokeweight="0">
+                    <v:shape id="Freeform 31" o:spid="_x0000_s1042" style="position:absolute;left:5871;top:71455;width:714;height:1873;visibility:visible;mso-wrap-style:square;v-text-anchor:top" coordsize="45,118" o:gfxdata="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" path="m,l6,16,21,49,33,84r12,34l44,118,13,53,11,42,,xe" fillcolor="#44546a" strokecolor="#44546a" strokeweight="0">
                       <v:path arrowok="t" o:connecttype="custom" o:connectlocs="0,0;15121043,40322500;52924445,123488450;83166532,211693125;113408619,297378438;110887651,297378438;32763054,133569075;27722707,105846563;0,0" o:connectangles="0,0,0,0,0,0,0,0,0"/>
                     </v:shape>
                   </v:group>
-                  <v:group id="Group 7" o:spid="_x0000_s1043" style="position:absolute;left:806;top:48269;width:13063;height:25059" coordorigin="806,46499" coordsize="8747,16779" o:gfxdata="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">
+                  <v:group id="Group 7" o:spid="_x0000_s1043" style="position:absolute;left:806;top:48269;width:13063;height:25059" coordorigin="806,46499" coordsize="8747,16779" o:gfxdata="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">
                     <o:lock v:ext="edit" aspectratio="t"/>
-                    <v:shape id="Freeform 8" o:spid="_x0000_s1044" style="position:absolute;left:1187;top:51897;width:1984;height:7143;visibility:visible;mso-wrap-style:square;v-text-anchor:top" coordsize="125,450" o:gfxdata="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" path="m,l41,155,86,309r39,116l125,450,79,311,41,183,7,54,,xe" fillcolor="#44546a" strokecolor="#44546a" strokeweight="0">
+                    <v:shape id="Freeform 8" o:spid="_x0000_s1044" style="position:absolute;left:1187;top:51897;width:1984;height:7143;visibility:visible;mso-wrap-style:square;v-text-anchor:top" coordsize="125,450" o:gfxdata="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" path="m,l41,155,86,309r39,116l125,450,79,311,41,183,7,54,,xe" fillcolor="#44546a" strokecolor="#44546a" strokeweight="0">
                       <v:fill opacity="13107f"/>
                       <v:stroke opacity="13107f"/>
                       <v:path arrowok="t" o:connecttype="custom" o:connectlocs="0,0;103327460,390625013;216733984,778729075;315021119,1071067200;315021119,1134070313;199093639,783769388;103327460,461189388;17641932,136088438;0,0" o:connectangles="0,0,0,0,0,0,0,0,0"/>
                     </v:shape>
-                    <v:shape id="Freeform 9" o:spid="_x0000_s1045" style="position:absolute;left:3282;top:58913;width:1874;height:4366;visibility:visible;mso-wrap-style:square;v-text-anchor:top" coordsize="118,275" o:gfxdata="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" path="m,l8,20,37,96r32,74l118,275r-9,l61,174,30,100,,26,,xe" fillcolor="#44546a" strokecolor="#44546a" strokeweight="0">
+                    <v:shape id="Freeform 9" o:spid="_x0000_s1045" style="position:absolute;left:3282;top:58913;width:1874;height:4366;visibility:visible;mso-wrap-style:square;v-text-anchor:top" coordsize="118,275" o:gfxdata="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" path="m,l8,20,37,96r32,74l118,275r-9,l61,174,30,100,,26,,xe" fillcolor="#44546a" strokecolor="#44546a" strokeweight="0">
                       <v:fill opacity="13107f"/>
                       <v:stroke opacity="13107f"/>
                       <v:path arrowok="t" o:connecttype="custom" o:connectlocs="0,0;20161250,50403183;93246575,241935277;173891575,428427053;297378438,693044556;274697825,693044556;153730325,438507690;75604688,252015914;0,65524138;0,0" o:connectangles="0,0,0,0,0,0,0,0,0,0"/>
                     </v:shape>
-                    <v:shape id="Freeform 10" o:spid="_x0000_s1046" style="position:absolute;left:806;top:50103;width:317;height:1921;visibility:visible;mso-wrap-style:square;v-text-anchor:top" coordsize="20,121" o:gfxdata="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" path="m,l16,72r4,49l18,112,,31,,xe" fillcolor="#44546a" strokecolor="#44546a" strokeweight="0">
+                    <v:shape id="Freeform 10" o:spid="_x0000_s1046" style="position:absolute;left:806;top:50103;width:317;height:1921;visibility:visible;mso-wrap-style:square;v-text-anchor:top" coordsize="20,121" o:gfxdata="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" path="m,l16,72r4,49l18,112,,31,,xe" fillcolor="#44546a" strokecolor="#44546a" strokeweight="0">
                       <v:fill opacity="13107f"/>
                       <v:stroke opacity="13107f"/>
                       <v:path arrowok="t" o:connecttype="custom" o:connectlocs="0,0;40322500,181451722;50403125,304940494;45362813,282258235;0,78125841;0,0" o:connectangles="0,0,0,0,0,0"/>
                     </v:shape>
-                    <v:shape id="Freeform 12" o:spid="_x0000_s1047" style="position:absolute;left:1123;top:52024;width:2509;height:10207;visibility:visible;mso-wrap-style:square;v-text-anchor:top" coordsize="158,643" o:gfxdata="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" path="m,l11,46r11,83l36,211r19,90l76,389r27,87l123,533r21,55l155,632r3,11l142,608,118,544,95,478,69,391,47,302,29,212,13,107,,xe" fillcolor="#44546a" strokecolor="#44546a" strokeweight="0">
+                    <v:shape id="Freeform 12" o:spid="_x0000_s1047" style="position:absolute;left:1123;top:52024;width:2509;height:10207;visibility:visible;mso-wrap-style:square;v-text-anchor:top" coordsize="158,643" o:gfxdata="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" path="m,l11,46r11,83l36,211r19,90l76,389r27,87l123,533r21,55l155,632r3,11l142,608,118,544,95,478,69,391,47,302,29,212,13,107,,xe" fillcolor="#44546a" strokecolor="#44546a" strokeweight="0">
                       <v:fill opacity="13107f"/>
                       <v:stroke opacity="13107f"/>
                       <v:path arrowok="t" o:connecttype="custom" o:connectlocs="0,0;27722513,115927244;55443438,325101109;90725625,531754023;138609388,758568197;191531875,980342055;259576888,1199594963;309980013,1343244733;362902500,1481852601;390625013,1592739530;398184688,1620462056;357862188,1532255751;297378438,1370965672;239415638,1204635278;173891575,985382370;118448138,761087560;73085325,534273387;32762825,269657645;0,0" o:connectangles="0,0,0,0,0,0,0,0,0,0,0,0,0,0,0,0,0,0,0"/>
                     </v:shape>
-                    <v:shape id="Freeform 13" o:spid="_x0000_s1048" style="position:absolute;left:3759;top:62152;width:524;height:1127;visibility:visible;mso-wrap-style:square;v-text-anchor:top" coordsize="33,71" o:gfxdata="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" path="m,l33,71r-9,l11,36,,xe" fillcolor="#44546a" strokecolor="#44546a" strokeweight="0">
+                    <v:shape id="Freeform 13" o:spid="_x0000_s1048" style="position:absolute;left:3759;top:62152;width:524;height:1127;visibility:visible;mso-wrap-style:square;v-text-anchor:top" coordsize="33,71" o:gfxdata="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" path="m,l33,71r-9,l11,36,,xe" fillcolor="#44546a" strokecolor="#44546a" strokeweight="0">
                       <v:fill opacity="13107f"/>
                       <v:stroke opacity="13107f"/>
                       <v:path arrowok="t" o:connecttype="custom" o:connectlocs="0,0;83166744,178932681;60484327,178932681;27722777,90726027;0,0" o:connectangles="0,0,0,0,0"/>
                     </v:shape>
-                    <v:shape id="Freeform 14" o:spid="_x0000_s1049" style="position:absolute;left:1060;top:51246;width:238;height:1508;visibility:visible;mso-wrap-style:square;v-text-anchor:top" coordsize="15,95" o:gfxdata="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" path="m,l8,37r,4l15,95,4,49,,xe" fillcolor="#44546a" strokecolor="#44546a" strokeweight="0">
+                    <v:shape id="Freeform 14" o:spid="_x0000_s1049" style="position:absolute;left:1060;top:51246;width:238;height:1508;visibility:visible;mso-wrap-style:square;v-text-anchor:top" coordsize="15,95" o:gfxdata="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" path="m,l8,37r,4l15,95,4,49,,xe" fillcolor="#44546a" strokecolor="#44546a" strokeweight="0">
                       <v:fill opacity="13107f"/>
                       <v:stroke opacity="13107f"/>
                       <v:path arrowok="t" o:connecttype="custom" o:connectlocs="0,0;20161673,93246884;20161673,103327543;37803931,239416431;10080837,123488859;0,0" o:connectangles="0,0,0,0,0,0"/>
                     </v:shape>
-                    <v:shape id="Freeform 15" o:spid="_x0000_s1050" style="position:absolute;left:3171;top:46499;width:6382;height:12414;visibility:visible;mso-wrap-style:square;v-text-anchor:top" coordsize="402,782" o:gfxdata="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" path="m402,r,1l363,39,325,79r-35,42l255,164r-44,58l171,284r-38,62l100,411,71,478,45,546,27,617,13,689,7,761r,21l,765r1,-4l7,688,21,616,40,545,66,475,95,409r35,-66l167,281r42,-61l253,163r34,-43l324,78,362,38,402,xe" fillcolor="#44546a" strokecolor="#44546a" strokeweight="0">
+                    <v:shape id="Freeform 15" o:spid="_x0000_s1050" style="position:absolute;left:3171;top:46499;width:6382;height:12414;visibility:visible;mso-wrap-style:square;v-text-anchor:top" coordsize="402,782" o:gfxdata="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" path="m402,r,1l363,39,325,79r-35,42l255,164r-44,58l171,284r-38,62l100,411,71,478,45,546,27,617,13,689,7,761r,21l,765r1,-4l7,688,21,616,40,545,66,475,95,409r35,-66l167,281r42,-61l253,163r34,-43l324,78,362,38,402,xe" fillcolor="#44546a" strokecolor="#44546a" strokeweight="0">
                       <v:fill opacity="13107f"/>
                       <v:stroke opacity="13107f"/>
                       <v:path arrowok="t" o:connecttype="custom" o:connectlocs="1013102813,0;1013102813,2520950;914817513,98286888;819051575,199093138;730845313,304939700;642640638,413305625;531753763,559474688;430947513,715724375;335181575,871974063;252015625,1035785013;178931888,1204634688;113407825,1376005313;68045013,1554937200;32762825,1736388450;17641888,1917839700;17641888,1970762188;0,1927920325;2520950,1917839700;17641888,1733867500;52924075,1552416250;100806250,1373485950;166330313,1197075013;239415638,1030744700;327620313,864414388;420866888,708164700;526713450,554434375;637600325,410786263;723285638,302418750;816530625,196572188;912296563,95765938;1013102813,0" o:connectangles="0,0,0,0,0,0,0,0,0,0,0,0,0,0,0,0,0,0,0,0,0,0,0,0,0,0,0,0,0,0,0"/>
                     </v:shape>
-                    <v:shape id="Freeform 16" o:spid="_x0000_s1051" style="position:absolute;left:3171;top:59040;width:588;height:3112;visibility:visible;mso-wrap-style:square;v-text-anchor:top" coordsize="37,196" o:gfxdata="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" path="m,l6,15r1,3l12,80r9,54l33,188r4,8l22,162,15,146,5,81,1,40,,xe" fillcolor="#44546a" strokecolor="#44546a" strokeweight="0">
+                    <v:shape id="Freeform 16" o:spid="_x0000_s1051" style="position:absolute;left:3171;top:59040;width:588;height:3112;visibility:visible;mso-wrap-style:square;v-text-anchor:top" coordsize="37,196" o:gfxdata="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" path="m,l6,15r1,3l12,80r9,54l33,188r4,8l22,162,15,146,5,81,1,40,,xe" fillcolor="#44546a" strokecolor="#44546a" strokeweight="0">
                       <v:fill opacity="13107f"/>
                       <v:stroke opacity="13107f"/>
                       <v:path arrowok="t" o:connecttype="custom" o:connectlocs="0,0;15121066,37803138;17642038,45362813;30242132,201612500;52924526,337700938;83166658,473789375;93247369,493950625;55443909,408265313;37803459,367942813;12601682,204133450;2520971,100806250;0,0" o:connectangles="0,0,0,0,0,0,0,0,0,0,0,0"/>
                     </v:shape>
-                    <v:shape id="Freeform 17" o:spid="_x0000_s1052" style="position:absolute;left:3632;top:62231;width:492;height:1048;visibility:visible;mso-wrap-style:square;v-text-anchor:top" coordsize="31,66" o:gfxdata="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" path="m,l31,66r-7,l,xe" fillcolor="#44546a" strokecolor="#44546a" strokeweight="0">
+                    <v:shape id="Freeform 17" o:spid="_x0000_s1052" style="position:absolute;left:3632;top:62231;width:492;height:1048;visibility:visible;mso-wrap-style:square;v-text-anchor:top" coordsize="31,66" o:gfxdata="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" path="m,l31,66r-7,l,xe" fillcolor="#44546a" strokecolor="#44546a" strokeweight="0">
                       <v:fill opacity="13107f"/>
                       <v:stroke opacity="13107f"/>
                       <v:path arrowok="t" o:connecttype="custom" o:connectlocs="0,0;78126431,166330313;60484365,166330313;0,0" o:connectangles="0,0,0,0"/>
                     </v:shape>
-                    <v:shape id="Freeform 18" o:spid="_x0000_s1053" style="position:absolute;left:3171;top:58644;width:111;height:682;visibility:visible;mso-wrap-style:square;v-text-anchor:top" coordsize="7,43" o:gfxdata="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" path="m,l7,17r,26l6,40,,25,,xe" fillcolor="#44546a" strokecolor="#44546a" strokeweight="0">
+                    <v:shape id="Freeform 18" o:spid="_x0000_s1053" style="position:absolute;left:3171;top:58644;width:111;height:682;visibility:visible;mso-wrap-style:square;v-text-anchor:top" coordsize="7,43" o:gfxdata="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" path="m,l7,17r,26l6,40,,25,,xe" fillcolor="#44546a" strokecolor="#44546a" strokeweight="0">
                       <v:fill opacity="13107f"/>
                       <v:stroke opacity="13107f"/>
                       <v:path arrowok="t" o:connecttype="custom" o:connectlocs="0,0;17642681,42843764;17642681,108368306;15121618,100806988;0,63005161;0,0" o:connectangles="0,0,0,0,0,0"/>
                     </v:shape>
-                    <v:shape id="Freeform 19" o:spid="_x0000_s1054" style="position:absolute;left:3409;top:61358;width:731;height:1921;visibility:visible;mso-wrap-style:square;v-text-anchor:top" coordsize="46,121" o:gfxdata="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" path="m,l7,16,22,50,33,86r13,35l45,121,14,55,11,44,,xe" fillcolor="#44546a" strokecolor="#44546a" strokeweight="0">
+                    <v:shape id="Freeform 19" o:spid="_x0000_s1054" style="position:absolute;left:3409;top:61358;width:731;height:1921;visibility:visible;mso-wrap-style:square;v-text-anchor:top" coordsize="46,121" o:gfxdata="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" path="m,l7,16,22,50,33,86r13,35l45,121,14,55,11,44,,xe" fillcolor="#44546a" strokecolor="#44546a" strokeweight="0">
                       <v:fill opacity="13107f"/>
                       <v:stroke opacity="13107f"/>
                       <v:path arrowok="t" o:connecttype="custom" o:connectlocs="0,0;17641888,40322605;55443438,126008140;83165950,216734002;115927188,304940494;113407825,304940494;35282188,138609748;27722513,110887164;0,0" o:connectangles="0,0,0,0,0,0,0,0,0"/>
@@ -3840,14 +3822,14 @@
                         </a:ln>
                         <a:extLst>
                           <a:ext uri="{909E8E84-426E-40dd-AFC4-6F175D3DCCD1}">
-                            <a14:hiddenFill xmlns:a14="http://schemas.microsoft.com/office/drawing/2010/main" xmlns:w="http://schemas.openxmlformats.org/wordprocessingml/2006/main" xmlns:w10="urn:schemas-microsoft-com:office:word" xmlns:v="urn:schemas-microsoft-com:vml" xmlns:o="urn:schemas-microsoft-com:office:office" xmlns:mv="urn:schemas-microsoft-com:mac:vml" xmlns:mo="http://schemas.microsoft.com/office/mac/office/2008/main" xmlns="" xmlns:w16se="http://schemas.microsoft.com/office/word/2015/wordml/symex" xmlns:am3d="http://schemas.microsoft.com/office/drawing/2017/model3d" xmlns:aink="http://schemas.microsoft.com/office/drawing/2016/ink" xmlns:cx8="http://schemas.microsoft.com/office/drawing/2016/5/14/chartex" xmlns:cx7="http://schemas.microsoft.com/office/drawing/2016/5/13/chartex" xmlns:cx6="http://schemas.microsoft.com/office/drawing/2016/5/12/chartex" xmlns:cx5="http://schemas.microsoft.com/office/drawing/2016/5/11/chartex" xmlns:cx4="http://schemas.microsoft.com/office/drawing/2016/5/10/chartex" xmlns:cx3="http://schemas.microsoft.com/office/drawing/2016/5/9/chartex" xmlns:cx2="http://schemas.microsoft.com/office/drawing/2015/10/21/chartex" xmlns:cx1="http://schemas.microsoft.com/office/drawing/2015/9/8/chartex" xmlns:cx="http://schemas.microsoft.com/office/drawing/2014/chartex">
+                            <a14:hiddenFill xmlns="" xmlns:mo="http://schemas.microsoft.com/office/mac/office/2008/main" xmlns:mv="urn:schemas-microsoft-com:mac:vml" xmlns:o="urn:schemas-microsoft-com:office:office" xmlns:v="urn:schemas-microsoft-com:vml" xmlns:w10="urn:schemas-microsoft-com:office:word" xmlns:w="http://schemas.openxmlformats.org/wordprocessingml/2006/main" xmlns:a14="http://schemas.microsoft.com/office/drawing/2010/main">
                               <a:solidFill>
                                 <a:srgbClr val="FFFFFF"/>
                               </a:solidFill>
                             </a14:hiddenFill>
                           </a:ext>
                           <a:ext uri="{91240B29-F687-4f45-9708-019B960494DF}">
-                            <a14:hiddenLine xmlns:a14="http://schemas.microsoft.com/office/drawing/2010/main" xmlns:w="http://schemas.openxmlformats.org/wordprocessingml/2006/main" xmlns:w10="urn:schemas-microsoft-com:office:word" xmlns:v="urn:schemas-microsoft-com:vml" xmlns:o="urn:schemas-microsoft-com:office:office" xmlns:mv="urn:schemas-microsoft-com:mac:vml" xmlns:mo="http://schemas.microsoft.com/office/mac/office/2008/main" xmlns="" xmlns:w16se="http://schemas.microsoft.com/office/word/2015/wordml/symex" xmlns:am3d="http://schemas.microsoft.com/office/drawing/2017/model3d" xmlns:aink="http://schemas.microsoft.com/office/drawing/2016/ink" xmlns:cx8="http://schemas.microsoft.com/office/drawing/2016/5/14/chartex" xmlns:cx7="http://schemas.microsoft.com/office/drawing/2016/5/13/chartex" xmlns:cx6="http://schemas.microsoft.com/office/drawing/2016/5/12/chartex" xmlns:cx5="http://schemas.microsoft.com/office/drawing/2016/5/11/chartex" xmlns:cx4="http://schemas.microsoft.com/office/drawing/2016/5/10/chartex" xmlns:cx3="http://schemas.microsoft.com/office/drawing/2016/5/9/chartex" xmlns:cx2="http://schemas.microsoft.com/office/drawing/2015/10/21/chartex" xmlns:cx1="http://schemas.microsoft.com/office/drawing/2015/9/8/chartex" xmlns:cx="http://schemas.microsoft.com/office/drawing/2014/chartex" w="6350">
+                            <a14:hiddenLine xmlns="" xmlns:mo="http://schemas.microsoft.com/office/mac/office/2008/main" xmlns:mv="urn:schemas-microsoft-com:mac:vml" xmlns:o="urn:schemas-microsoft-com:office:office" xmlns:v="urn:schemas-microsoft-com:vml" xmlns:w10="urn:schemas-microsoft-com:office:word" xmlns:w="http://schemas.openxmlformats.org/wordprocessingml/2006/main" xmlns:a14="http://schemas.microsoft.com/office/drawing/2010/main" w="6350">
                               <a:solidFill>
                                 <a:srgbClr val="000000"/>
                               </a:solidFill>
@@ -4049,14 +4031,14 @@
                         </a:ln>
                         <a:extLst>
                           <a:ext uri="{909E8E84-426E-40dd-AFC4-6F175D3DCCD1}">
-                            <a14:hiddenFill xmlns:a14="http://schemas.microsoft.com/office/drawing/2010/main" xmlns:w="http://schemas.openxmlformats.org/wordprocessingml/2006/main" xmlns:w10="urn:schemas-microsoft-com:office:word" xmlns:v="urn:schemas-microsoft-com:vml" xmlns:o="urn:schemas-microsoft-com:office:office" xmlns:mv="urn:schemas-microsoft-com:mac:vml" xmlns:mo="http://schemas.microsoft.com/office/mac/office/2008/main" xmlns="" xmlns:w16se="http://schemas.microsoft.com/office/word/2015/wordml/symex" xmlns:am3d="http://schemas.microsoft.com/office/drawing/2017/model3d" xmlns:aink="http://schemas.microsoft.com/office/drawing/2016/ink" xmlns:cx8="http://schemas.microsoft.com/office/drawing/2016/5/14/chartex" xmlns:cx7="http://schemas.microsoft.com/office/drawing/2016/5/13/chartex" xmlns:cx6="http://schemas.microsoft.com/office/drawing/2016/5/12/chartex" xmlns:cx5="http://schemas.microsoft.com/office/drawing/2016/5/11/chartex" xmlns:cx4="http://schemas.microsoft.com/office/drawing/2016/5/10/chartex" xmlns:cx3="http://schemas.microsoft.com/office/drawing/2016/5/9/chartex" xmlns:cx2="http://schemas.microsoft.com/office/drawing/2015/10/21/chartex" xmlns:cx1="http://schemas.microsoft.com/office/drawing/2015/9/8/chartex" xmlns:cx="http://schemas.microsoft.com/office/drawing/2014/chartex">
+                            <a14:hiddenFill xmlns="" xmlns:mo="http://schemas.microsoft.com/office/mac/office/2008/main" xmlns:mv="urn:schemas-microsoft-com:mac:vml" xmlns:o="urn:schemas-microsoft-com:office:office" xmlns:v="urn:schemas-microsoft-com:vml" xmlns:w10="urn:schemas-microsoft-com:office:word" xmlns:w="http://schemas.openxmlformats.org/wordprocessingml/2006/main" xmlns:a14="http://schemas.microsoft.com/office/drawing/2010/main">
                               <a:solidFill>
                                 <a:srgbClr val="FFFFFF"/>
                               </a:solidFill>
                             </a14:hiddenFill>
                           </a:ext>
                           <a:ext uri="{91240B29-F687-4f45-9708-019B960494DF}">
-                            <a14:hiddenLine xmlns:a14="http://schemas.microsoft.com/office/drawing/2010/main" xmlns:w="http://schemas.openxmlformats.org/wordprocessingml/2006/main" xmlns:w10="urn:schemas-microsoft-com:office:word" xmlns:v="urn:schemas-microsoft-com:vml" xmlns:o="urn:schemas-microsoft-com:office:office" xmlns:mv="urn:schemas-microsoft-com:mac:vml" xmlns:mo="http://schemas.microsoft.com/office/mac/office/2008/main" xmlns="" xmlns:w16se="http://schemas.microsoft.com/office/word/2015/wordml/symex" xmlns:am3d="http://schemas.microsoft.com/office/drawing/2017/model3d" xmlns:aink="http://schemas.microsoft.com/office/drawing/2016/ink" xmlns:cx8="http://schemas.microsoft.com/office/drawing/2016/5/14/chartex" xmlns:cx7="http://schemas.microsoft.com/office/drawing/2016/5/13/chartex" xmlns:cx6="http://schemas.microsoft.com/office/drawing/2016/5/12/chartex" xmlns:cx5="http://schemas.microsoft.com/office/drawing/2016/5/11/chartex" xmlns:cx4="http://schemas.microsoft.com/office/drawing/2016/5/10/chartex" xmlns:cx3="http://schemas.microsoft.com/office/drawing/2016/5/9/chartex" xmlns:cx2="http://schemas.microsoft.com/office/drawing/2015/10/21/chartex" xmlns:cx1="http://schemas.microsoft.com/office/drawing/2015/9/8/chartex" xmlns:cx="http://schemas.microsoft.com/office/drawing/2014/chartex" w="6350">
+                            <a14:hiddenLine xmlns="" xmlns:mo="http://schemas.microsoft.com/office/mac/office/2008/main" xmlns:mv="urn:schemas-microsoft-com:mac:vml" xmlns:o="urn:schemas-microsoft-com:office:office" xmlns:v="urn:schemas-microsoft-com:vml" xmlns:w10="urn:schemas-microsoft-com:office:word" xmlns:w="http://schemas.openxmlformats.org/wordprocessingml/2006/main" xmlns:a14="http://schemas.microsoft.com/office/drawing/2010/main" w="6350">
                               <a:solidFill>
                                 <a:srgbClr val="000000"/>
                               </a:solidFill>
@@ -4090,9 +4072,8 @@
                                 <w:sz w:val="32"/>
                                 <w:szCs w:val="26"/>
                               </w:rPr>
-                              <w:t xml:space="preserve">Braeden </w:t>
+                              <w:t>Braeden Brettin</w:t>
                             </w:r>
-                            <w:proofErr w:type="spellStart"/>
                             <w:r>
                               <w:rPr>
                                 <w:rFonts w:ascii="Times New Roman" w:hAnsi="Times New Roman"/>
@@ -4102,43 +4083,7 @@
                                 <w:sz w:val="32"/>
                                 <w:szCs w:val="26"/>
                               </w:rPr>
-                              <w:t>Brettin</w:t>
-                            </w:r>
-                            <w:proofErr w:type="spellEnd"/>
-                            <w:r>
-                              <w:rPr>
-                                <w:rFonts w:ascii="Times New Roman" w:hAnsi="Times New Roman"/>
-                                <w:b/>
-                                <w:i/>
-                                <w:color w:val="ED7D31" w:themeColor="accent2"/>
-                                <w:sz w:val="32"/>
-                                <w:szCs w:val="26"/>
-                              </w:rPr>
-                              <w:t xml:space="preserve">, Matthew </w:t>
-                            </w:r>
-                            <w:proofErr w:type="spellStart"/>
-                            <w:r>
-                              <w:rPr>
-                                <w:rFonts w:ascii="Times New Roman" w:hAnsi="Times New Roman"/>
-                                <w:b/>
-                                <w:i/>
-                                <w:color w:val="ED7D31" w:themeColor="accent2"/>
-                                <w:sz w:val="32"/>
-                                <w:szCs w:val="26"/>
-                              </w:rPr>
-                              <w:t>Deremer</w:t>
-                            </w:r>
-                            <w:proofErr w:type="spellEnd"/>
-                            <w:r>
-                              <w:rPr>
-                                <w:rFonts w:ascii="Times New Roman" w:hAnsi="Times New Roman"/>
-                                <w:b/>
-                                <w:i/>
-                                <w:color w:val="ED7D31" w:themeColor="accent2"/>
-                                <w:sz w:val="32"/>
-                                <w:szCs w:val="26"/>
-                              </w:rPr>
-                              <w:t>, and Luke Pace</w:t>
+                              <w:t>, Matthew Deremer, and Luke Pace</w:t>
                             </w:r>
                           </w:p>
                         </w:txbxContent>
@@ -4184,9 +4129,8 @@
                           <w:sz w:val="32"/>
                           <w:szCs w:val="26"/>
                         </w:rPr>
-                        <w:t xml:space="preserve">Braeden </w:t>
+                        <w:t>Braeden Brettin</w:t>
                       </w:r>
-                      <w:proofErr w:type="spellStart"/>
                       <w:r>
                         <w:rPr>
                           <w:rFonts w:ascii="Times New Roman" w:hAnsi="Times New Roman"/>
@@ -4196,43 +4140,7 @@
                           <w:sz w:val="32"/>
                           <w:szCs w:val="26"/>
                         </w:rPr>
-                        <w:t>Brettin</w:t>
-                      </w:r>
-                      <w:proofErr w:type="spellEnd"/>
-                      <w:r>
-                        <w:rPr>
-                          <w:rFonts w:ascii="Times New Roman" w:hAnsi="Times New Roman"/>
-                          <w:b/>
-                          <w:i/>
-                          <w:color w:val="ED7D31" w:themeColor="accent2"/>
-                          <w:sz w:val="32"/>
-                          <w:szCs w:val="26"/>
-                        </w:rPr>
-                        <w:t xml:space="preserve">, Matthew </w:t>
-                      </w:r>
-                      <w:proofErr w:type="spellStart"/>
-                      <w:r>
-                        <w:rPr>
-                          <w:rFonts w:ascii="Times New Roman" w:hAnsi="Times New Roman"/>
-                          <w:b/>
-                          <w:i/>
-                          <w:color w:val="ED7D31" w:themeColor="accent2"/>
-                          <w:sz w:val="32"/>
-                          <w:szCs w:val="26"/>
-                        </w:rPr>
-                        <w:t>Deremer</w:t>
-                      </w:r>
-                      <w:proofErr w:type="spellEnd"/>
-                      <w:r>
-                        <w:rPr>
-                          <w:rFonts w:ascii="Times New Roman" w:hAnsi="Times New Roman"/>
-                          <w:b/>
-                          <w:i/>
-                          <w:color w:val="ED7D31" w:themeColor="accent2"/>
-                          <w:sz w:val="32"/>
-                          <w:szCs w:val="26"/>
-                        </w:rPr>
-                        <w:t>, and Luke Pace</w:t>
+                        <w:t>, Matthew Deremer, and Luke Pace</w:t>
                       </w:r>
                     </w:p>
                   </w:txbxContent>
@@ -6089,25 +5997,7 @@
           <w:sz w:val="24"/>
           <w:szCs w:val="24"/>
         </w:rPr>
-        <w:t xml:space="preserve"> The client sees only the Target interface, and all requests get delegated to the </w:t>
-      </w:r>
-      <w:proofErr w:type="spellStart"/>
-      <w:r>
-        <w:rPr>
-          <w:rFonts w:ascii="Times New Roman" w:hAnsi="Times New Roman" w:cs="Times New Roman"/>
-          <w:sz w:val="24"/>
-          <w:szCs w:val="24"/>
-        </w:rPr>
-        <w:t>Adaptee</w:t>
-      </w:r>
-      <w:proofErr w:type="spellEnd"/>
-      <w:r>
-        <w:rPr>
-          <w:rFonts w:ascii="Times New Roman" w:hAnsi="Times New Roman" w:cs="Times New Roman"/>
-          <w:sz w:val="24"/>
-          <w:szCs w:val="24"/>
-        </w:rPr>
-        <w:t>, as shown in Figure 2, below.</w:t>
+        <w:t xml:space="preserve"> The client sees only the Target interface, and all requests get delegated to the Adaptee, as shown in Figure 2, below.</w:t>
       </w:r>
     </w:p>
     <w:p>
@@ -6765,10 +6655,7 @@
         <w:fldChar w:fldCharType="begin"/>
       </w:r>
       <w:r>
-        <w:instrText xml:space="preserve"> SEQ Figure \* ARAB</w:instrText>
-      </w:r>
-      <w:r>
-        <w:instrText xml:space="preserve">IC </w:instrText>
+        <w:instrText xml:space="preserve"> SEQ Figure \* ARABIC </w:instrText>
       </w:r>
       <w:r>
         <w:fldChar w:fldCharType="separate"/>
@@ -6987,15 +6874,7 @@
         <w:fldChar w:fldCharType="end"/>
       </w:r>
       <w:r>
-        <w:t xml:space="preserve">. Initial </w:t>
-      </w:r>
-      <w:proofErr w:type="spellStart"/>
-      <w:r>
-        <w:t>WildWolf</w:t>
-      </w:r>
-      <w:proofErr w:type="spellEnd"/>
-      <w:r>
-        <w:t xml:space="preserve"> Class</w:t>
+        <w:t>. Initial WildWolf Class</w:t>
       </w:r>
       <w:bookmarkEnd w:id="8"/>
     </w:p>
@@ -7222,15 +7101,7 @@
         <w:fldChar w:fldCharType="end"/>
       </w:r>
       <w:r>
-        <w:t xml:space="preserve">. </w:t>
-      </w:r>
-      <w:proofErr w:type="spellStart"/>
-      <w:r>
-        <w:t>WolfAdapter</w:t>
-      </w:r>
-      <w:proofErr w:type="spellEnd"/>
-      <w:r>
-        <w:t xml:space="preserve"> Class</w:t>
+        <w:t>. WolfAdapter Class</w:t>
       </w:r>
       <w:bookmarkEnd w:id="9"/>
     </w:p>
@@ -7275,25 +7146,7 @@
           <w:sz w:val="24"/>
           <w:szCs w:val="24"/>
         </w:rPr>
-        <w:t xml:space="preserve"> We now merely need to update the Wolf, </w:t>
-      </w:r>
-      <w:proofErr w:type="spellStart"/>
-      <w:r>
-        <w:rPr>
-          <w:rFonts w:ascii="Times New Roman" w:hAnsi="Times New Roman" w:cs="Times New Roman"/>
-          <w:sz w:val="24"/>
-          <w:szCs w:val="24"/>
-        </w:rPr>
-        <w:t>WildWolf</w:t>
-      </w:r>
-      <w:proofErr w:type="spellEnd"/>
-      <w:r>
-        <w:rPr>
-          <w:rFonts w:ascii="Times New Roman" w:hAnsi="Times New Roman" w:cs="Times New Roman"/>
-          <w:sz w:val="24"/>
-          <w:szCs w:val="24"/>
-        </w:rPr>
-        <w:t xml:space="preserve">, Dog, and Beagle classes to return the correct output when their </w:t>
+        <w:t xml:space="preserve"> We now merely need to update the Wolf, WildWolf, Dog, and Beagle classes to return the correct output when their </w:t>
       </w:r>
       <w:r>
         <w:rPr>
@@ -7501,15 +7354,7 @@
         <w:fldChar w:fldCharType="end"/>
       </w:r>
       <w:r>
-        <w:t xml:space="preserve">. Refactored </w:t>
-      </w:r>
-      <w:proofErr w:type="spellStart"/>
-      <w:r>
-        <w:t>WildWolf</w:t>
-      </w:r>
-      <w:proofErr w:type="spellEnd"/>
-      <w:r>
-        <w:t xml:space="preserve"> Class</w:t>
+        <w:t>. Refactored WildWolf Class</w:t>
       </w:r>
       <w:bookmarkEnd w:id="11"/>
     </w:p>
@@ -8235,15 +8080,7 @@
         <w:fldChar w:fldCharType="end"/>
       </w:r>
       <w:r>
-        <w:t xml:space="preserve">. </w:t>
-      </w:r>
-      <w:proofErr w:type="spellStart"/>
-      <w:r>
-        <w:t>CoffeeMaker</w:t>
-      </w:r>
-      <w:proofErr w:type="spellEnd"/>
-      <w:r>
-        <w:t xml:space="preserve"> Class</w:t>
+        <w:t>. CoffeeMaker Class</w:t>
       </w:r>
     </w:p>
     <w:p>
@@ -8289,117 +8126,8 @@
           <w:sz w:val="24"/>
           <w:szCs w:val="24"/>
         </w:rPr>
-        <w:t xml:space="preserve">, the </w:t>
-      </w:r>
-      <w:proofErr w:type="spellStart"/>
-      <w:r>
-        <w:rPr>
-          <w:rFonts w:ascii="Times New Roman" w:hAnsi="Times New Roman" w:cs="Times New Roman"/>
-          <w:sz w:val="24"/>
-          <w:szCs w:val="24"/>
-        </w:rPr>
-        <w:t>CoffeeMaker</w:t>
-      </w:r>
-      <w:proofErr w:type="spellEnd"/>
-      <w:r>
-        <w:rPr>
-          <w:rFonts w:ascii="Times New Roman" w:hAnsi="Times New Roman" w:cs="Times New Roman"/>
-          <w:sz w:val="24"/>
-          <w:szCs w:val="24"/>
-        </w:rPr>
-        <w:t xml:space="preserve"> has two Boolean variables: empty and boiled. When the </w:t>
-      </w:r>
-      <w:proofErr w:type="spellStart"/>
-      <w:r>
-        <w:rPr>
-          <w:rFonts w:ascii="Times New Roman" w:hAnsi="Times New Roman" w:cs="Times New Roman"/>
-          <w:sz w:val="24"/>
-          <w:szCs w:val="24"/>
-        </w:rPr>
-        <w:t>CoffeeMaker</w:t>
-      </w:r>
-      <w:proofErr w:type="spellEnd"/>
-      <w:r>
-        <w:rPr>
-          <w:rFonts w:ascii="Times New Roman" w:hAnsi="Times New Roman" w:cs="Times New Roman"/>
-          <w:sz w:val="24"/>
-          <w:szCs w:val="24"/>
-        </w:rPr>
-        <w:t xml:space="preserve"> class is first instantiated, it begins as an empty coffee maker with no water. However, this does not ensure that only one </w:t>
-      </w:r>
-      <w:proofErr w:type="spellStart"/>
-      <w:r>
-        <w:rPr>
-          <w:rFonts w:ascii="Times New Roman" w:hAnsi="Times New Roman" w:cs="Times New Roman"/>
-          <w:sz w:val="24"/>
-          <w:szCs w:val="24"/>
-        </w:rPr>
-        <w:t>CoffeeMaker</w:t>
-      </w:r>
-      <w:proofErr w:type="spellEnd"/>
-      <w:r>
-        <w:rPr>
-          <w:rFonts w:ascii="Times New Roman" w:hAnsi="Times New Roman" w:cs="Times New Roman"/>
-          <w:sz w:val="24"/>
-          <w:szCs w:val="24"/>
-        </w:rPr>
-        <w:t xml:space="preserve"> instance will ever be created. Multiple </w:t>
-      </w:r>
-      <w:proofErr w:type="spellStart"/>
-      <w:r>
-        <w:rPr>
-          <w:rFonts w:ascii="Times New Roman" w:hAnsi="Times New Roman" w:cs="Times New Roman"/>
-          <w:sz w:val="24"/>
-          <w:szCs w:val="24"/>
-        </w:rPr>
-        <w:t>CoffeeMaker</w:t>
-      </w:r>
-      <w:proofErr w:type="spellEnd"/>
-      <w:r>
-        <w:rPr>
-          <w:rFonts w:ascii="Times New Roman" w:hAnsi="Times New Roman" w:cs="Times New Roman"/>
-          <w:sz w:val="24"/>
-          <w:szCs w:val="24"/>
-        </w:rPr>
-        <w:t xml:space="preserve"> instances can still be generated with a simple code segment: “</w:t>
-      </w:r>
-      <w:proofErr w:type="spellStart"/>
-      <w:r>
-        <w:rPr>
-          <w:rFonts w:ascii="Times New Roman" w:hAnsi="Times New Roman" w:cs="Times New Roman"/>
-          <w:sz w:val="24"/>
-          <w:szCs w:val="24"/>
-        </w:rPr>
-        <w:t>CoffeeMaker</w:t>
-      </w:r>
-      <w:proofErr w:type="spellEnd"/>
-      <w:r>
-        <w:rPr>
-          <w:rFonts w:ascii="Times New Roman" w:hAnsi="Times New Roman" w:cs="Times New Roman"/>
-          <w:sz w:val="24"/>
-          <w:szCs w:val="24"/>
-        </w:rPr>
-        <w:t xml:space="preserve"> </w:t>
-      </w:r>
-      <w:proofErr w:type="spellStart"/>
-      <w:r>
-        <w:rPr>
-          <w:rFonts w:ascii="Times New Roman" w:hAnsi="Times New Roman" w:cs="Times New Roman"/>
-          <w:sz w:val="24"/>
-          <w:szCs w:val="24"/>
-        </w:rPr>
-        <w:t>abc</w:t>
-      </w:r>
-      <w:proofErr w:type="spellEnd"/>
-      <w:r>
-        <w:rPr>
-          <w:rFonts w:ascii="Times New Roman" w:hAnsi="Times New Roman" w:cs="Times New Roman"/>
-          <w:sz w:val="24"/>
-          <w:szCs w:val="24"/>
-        </w:rPr>
-        <w:t xml:space="preserve"> = new </w:t>
-      </w:r>
-      <w:proofErr w:type="spellStart"/>
+        <w:t xml:space="preserve">, the CoffeeMaker has two Boolean variables: empty and boiled. When the CoffeeMaker class is first instantiated, it begins as an empty coffee maker with no water. However, this does not ensure that only one CoffeeMaker instance will ever be created. Multiple CoffeeMaker instances can still be generated with a simple code segment: “CoffeeMaker abc = new </w:t>
+      </w:r>
       <w:proofErr w:type="gramStart"/>
       <w:r>
         <w:rPr>
@@ -8407,16 +8135,7 @@
           <w:sz w:val="24"/>
           <w:szCs w:val="24"/>
         </w:rPr>
-        <w:t>CoffeeMaker</w:t>
-      </w:r>
-      <w:proofErr w:type="spellEnd"/>
-      <w:r>
-        <w:rPr>
-          <w:rFonts w:ascii="Times New Roman" w:hAnsi="Times New Roman" w:cs="Times New Roman"/>
-          <w:sz w:val="24"/>
-          <w:szCs w:val="24"/>
-        </w:rPr>
-        <w:t>(</w:t>
+        <w:t>CoffeeMaker(</w:t>
       </w:r>
       <w:proofErr w:type="gramEnd"/>
       <w:r>
@@ -8540,15 +8259,7 @@
         <w:fldChar w:fldCharType="end"/>
       </w:r>
       <w:r>
-        <w:t xml:space="preserve">. </w:t>
-      </w:r>
-      <w:proofErr w:type="spellStart"/>
-      <w:r>
-        <w:t>CoffeeMaker</w:t>
-      </w:r>
-      <w:proofErr w:type="spellEnd"/>
-      <w:r>
-        <w:t xml:space="preserve"> Class, Singleton Pattern</w:t>
+        <w:t>. CoffeeMaker Class, Singleton Pattern</w:t>
       </w:r>
     </w:p>
     <w:p/>
@@ -8568,79 +8279,7 @@
           <w:sz w:val="24"/>
           <w:szCs w:val="24"/>
         </w:rPr>
-        <w:t xml:space="preserve">While setting up a new </w:t>
-      </w:r>
-      <w:proofErr w:type="spellStart"/>
-      <w:r>
-        <w:rPr>
-          <w:rFonts w:ascii="Times New Roman" w:hAnsi="Times New Roman" w:cs="Times New Roman"/>
-          <w:sz w:val="24"/>
-          <w:szCs w:val="24"/>
-        </w:rPr>
-        <w:t>CoffeeMaker</w:t>
-      </w:r>
-      <w:proofErr w:type="spellEnd"/>
-      <w:r>
-        <w:rPr>
-          <w:rFonts w:ascii="Times New Roman" w:hAnsi="Times New Roman" w:cs="Times New Roman"/>
-          <w:sz w:val="24"/>
-          <w:szCs w:val="24"/>
-        </w:rPr>
-        <w:t xml:space="preserve"> instance using </w:t>
-      </w:r>
-      <w:proofErr w:type="spellStart"/>
-      <w:r>
-        <w:rPr>
-          <w:rFonts w:ascii="Times New Roman" w:hAnsi="Times New Roman" w:cs="Times New Roman"/>
-          <w:sz w:val="24"/>
-          <w:szCs w:val="24"/>
-        </w:rPr>
-        <w:t>getInstance</w:t>
-      </w:r>
-      <w:proofErr w:type="spellEnd"/>
-      <w:r>
-        <w:rPr>
-          <w:rFonts w:ascii="Times New Roman" w:hAnsi="Times New Roman" w:cs="Times New Roman"/>
-          <w:sz w:val="24"/>
-          <w:szCs w:val="24"/>
-        </w:rPr>
-        <w:t xml:space="preserve">, the method returns the original </w:t>
-      </w:r>
-      <w:proofErr w:type="spellStart"/>
-      <w:r>
-        <w:rPr>
-          <w:rFonts w:ascii="Times New Roman" w:hAnsi="Times New Roman" w:cs="Times New Roman"/>
-          <w:sz w:val="24"/>
-          <w:szCs w:val="24"/>
-        </w:rPr>
-        <w:t>CoffeeMaker</w:t>
-      </w:r>
-      <w:proofErr w:type="spellEnd"/>
-      <w:r>
-        <w:rPr>
-          <w:rFonts w:ascii="Times New Roman" w:hAnsi="Times New Roman" w:cs="Times New Roman"/>
-          <w:sz w:val="24"/>
-          <w:szCs w:val="24"/>
-        </w:rPr>
-        <w:t xml:space="preserve"> instance if one already exists. This ensures that only one instance of </w:t>
-      </w:r>
-      <w:proofErr w:type="spellStart"/>
-      <w:r>
-        <w:rPr>
-          <w:rFonts w:ascii="Times New Roman" w:hAnsi="Times New Roman" w:cs="Times New Roman"/>
-          <w:sz w:val="24"/>
-          <w:szCs w:val="24"/>
-        </w:rPr>
-        <w:t>CoffeeMaker</w:t>
-      </w:r>
-      <w:proofErr w:type="spellEnd"/>
-      <w:r>
-        <w:rPr>
-          <w:rFonts w:ascii="Times New Roman" w:hAnsi="Times New Roman" w:cs="Times New Roman"/>
-          <w:sz w:val="24"/>
-          <w:szCs w:val="24"/>
-        </w:rPr>
-        <w:t xml:space="preserve"> will be created and used. See Figures </w:t>
+        <w:t xml:space="preserve">While setting up a new CoffeeMaker instance using getInstance, the method returns the original CoffeeMaker instance if one already exists. This ensures that only one instance of CoffeeMaker will be created and used. See Figures </w:t>
       </w:r>
       <w:r>
         <w:rPr>
@@ -8776,15 +8415,7 @@
         <w:fldChar w:fldCharType="end"/>
       </w:r>
       <w:r>
-        <w:t xml:space="preserve">. </w:t>
-      </w:r>
-      <w:proofErr w:type="spellStart"/>
-      <w:r>
-        <w:t>CoffeeMaker</w:t>
-      </w:r>
-      <w:proofErr w:type="spellEnd"/>
-      <w:r>
-        <w:t xml:space="preserve"> Method, Fill</w:t>
+        <w:t>. CoffeeMaker Method, Fill</w:t>
       </w:r>
     </w:p>
     <w:p>
@@ -8814,25 +8445,7 @@
           <w:sz w:val="24"/>
           <w:szCs w:val="24"/>
         </w:rPr>
-        <w:t xml:space="preserve">If the </w:t>
-      </w:r>
-      <w:proofErr w:type="spellStart"/>
-      <w:r>
-        <w:rPr>
-          <w:rFonts w:ascii="Times New Roman" w:hAnsi="Times New Roman" w:cs="Times New Roman"/>
-          <w:sz w:val="24"/>
-          <w:szCs w:val="24"/>
-        </w:rPr>
-        <w:t>CoffeeMaker</w:t>
-      </w:r>
-      <w:proofErr w:type="spellEnd"/>
-      <w:r>
-        <w:rPr>
-          <w:rFonts w:ascii="Times New Roman" w:hAnsi="Times New Roman" w:cs="Times New Roman"/>
-          <w:sz w:val="24"/>
-          <w:szCs w:val="24"/>
-        </w:rPr>
-        <w:t xml:space="preserve"> object does not have water, this method fills the coffee maker with water and sets the empty and boiled variables to false.</w:t>
+        <w:t>If the CoffeeMaker object does not have water, this method fills the coffee maker with water and sets the empty and boiled variables to false.</w:t>
       </w:r>
     </w:p>
     <w:p>
@@ -8935,15 +8548,7 @@
         <w:fldChar w:fldCharType="end"/>
       </w:r>
       <w:r>
-        <w:t xml:space="preserve">. </w:t>
-      </w:r>
-      <w:proofErr w:type="spellStart"/>
-      <w:r>
-        <w:t>CoffeeMaker</w:t>
-      </w:r>
-      <w:proofErr w:type="spellEnd"/>
-      <w:r>
-        <w:t xml:space="preserve"> Method, Boil</w:t>
+        <w:t>. CoffeeMaker Method, Boil</w:t>
       </w:r>
     </w:p>
     <w:p>
@@ -8973,25 +8578,7 @@
           <w:sz w:val="24"/>
           <w:szCs w:val="24"/>
         </w:rPr>
-        <w:t xml:space="preserve">To boil, the </w:t>
-      </w:r>
-      <w:proofErr w:type="spellStart"/>
-      <w:r>
-        <w:rPr>
-          <w:rFonts w:ascii="Times New Roman" w:hAnsi="Times New Roman" w:cs="Times New Roman"/>
-          <w:sz w:val="24"/>
-          <w:szCs w:val="24"/>
-        </w:rPr>
-        <w:t>CoffeeMaker</w:t>
-      </w:r>
-      <w:proofErr w:type="spellEnd"/>
-      <w:r>
-        <w:rPr>
-          <w:rFonts w:ascii="Times New Roman" w:hAnsi="Times New Roman" w:cs="Times New Roman"/>
-          <w:sz w:val="24"/>
-          <w:szCs w:val="24"/>
-        </w:rPr>
-        <w:t xml:space="preserve"> instance must not be empty and the water must not yet be boiling. This method boils the water and sets the boiled variable to true.</w:t>
+        <w:t>To boil, the CoffeeMaker instance must not be empty and the water must not yet be boiling. This method boils the water and sets the boiled variable to true.</w:t>
       </w:r>
     </w:p>
     <w:p>
@@ -9095,15 +8682,7 @@
         <w:fldChar w:fldCharType="end"/>
       </w:r>
       <w:r>
-        <w:t xml:space="preserve">. </w:t>
-      </w:r>
-      <w:proofErr w:type="spellStart"/>
-      <w:r>
-        <w:t>CoffeeMaker</w:t>
-      </w:r>
-      <w:proofErr w:type="spellEnd"/>
-      <w:r>
-        <w:t xml:space="preserve"> Method, Drain</w:t>
+        <w:t>. CoffeeMaker Method, Drain</w:t>
       </w:r>
     </w:p>
     <w:p>
@@ -9274,15 +8853,7 @@
         <w:fldChar w:fldCharType="end"/>
       </w:r>
       <w:r>
-        <w:t xml:space="preserve">. </w:t>
-      </w:r>
-      <w:proofErr w:type="spellStart"/>
-      <w:r>
-        <w:t>CoffeeMaker</w:t>
-      </w:r>
-      <w:proofErr w:type="spellEnd"/>
-      <w:r>
-        <w:t>, Boolean Methods</w:t>
+        <w:t>. CoffeeMaker, Boolean Methods</w:t>
       </w:r>
     </w:p>
     <w:p>
@@ -9454,72 +9025,8 @@
           <w:sz w:val="24"/>
           <w:szCs w:val="24"/>
         </w:rPr>
-        <w:t xml:space="preserve">The client program generates a </w:t>
-      </w:r>
-      <w:proofErr w:type="spellStart"/>
-      <w:r>
-        <w:rPr>
-          <w:rFonts w:ascii="Times New Roman" w:hAnsi="Times New Roman" w:cs="Times New Roman"/>
-          <w:sz w:val="24"/>
-          <w:szCs w:val="24"/>
-        </w:rPr>
-        <w:t>CoffeeMaker</w:t>
-      </w:r>
-      <w:proofErr w:type="spellEnd"/>
-      <w:r>
-        <w:rPr>
-          <w:rFonts w:ascii="Times New Roman" w:hAnsi="Times New Roman" w:cs="Times New Roman"/>
-          <w:sz w:val="24"/>
-          <w:szCs w:val="24"/>
-        </w:rPr>
-        <w:t xml:space="preserve"> instance named “pot”. It gets filled with water and then boils. I then show a new </w:t>
-      </w:r>
-      <w:proofErr w:type="spellStart"/>
-      <w:r>
-        <w:rPr>
-          <w:rFonts w:ascii="Times New Roman" w:hAnsi="Times New Roman" w:cs="Times New Roman"/>
-          <w:sz w:val="24"/>
-          <w:szCs w:val="24"/>
-        </w:rPr>
-        <w:t>CoffeeMaker</w:t>
-      </w:r>
-      <w:proofErr w:type="spellEnd"/>
-      <w:r>
-        <w:rPr>
-          <w:rFonts w:ascii="Times New Roman" w:hAnsi="Times New Roman" w:cs="Times New Roman"/>
-          <w:sz w:val="24"/>
-          <w:szCs w:val="24"/>
-        </w:rPr>
-        <w:t xml:space="preserve"> instance being generated. Since an instance already exists, the </w:t>
-      </w:r>
-      <w:proofErr w:type="spellStart"/>
-      <w:r>
-        <w:rPr>
-          <w:rFonts w:ascii="Times New Roman" w:hAnsi="Times New Roman" w:cs="Times New Roman"/>
-          <w:sz w:val="24"/>
-          <w:szCs w:val="24"/>
-        </w:rPr>
-        <w:t>getInstance</w:t>
-      </w:r>
-      <w:proofErr w:type="spellEnd"/>
-      <w:r>
-        <w:rPr>
-          <w:rFonts w:ascii="Times New Roman" w:hAnsi="Times New Roman" w:cs="Times New Roman"/>
-          <w:sz w:val="24"/>
-          <w:szCs w:val="24"/>
-        </w:rPr>
-        <w:t xml:space="preserve"> method just returns the original instance that has already been generated and modified. I call the fill and boil methods again on this new instance to show that they won’t actually repeat because of the current state of the </w:t>
-      </w:r>
-      <w:proofErr w:type="spellStart"/>
-      <w:r>
-        <w:rPr>
-          <w:rFonts w:ascii="Times New Roman" w:hAnsi="Times New Roman" w:cs="Times New Roman"/>
-          <w:sz w:val="24"/>
-          <w:szCs w:val="24"/>
-        </w:rPr>
-        <w:t>CoffeeMaker</w:t>
-      </w:r>
-      <w:proofErr w:type="spellEnd"/>
+        <w:t>The client program generates a CoffeeMaker instance named “pot”. It gets filled with water and then boils. I then show a new CoffeeMaker instance being generated. Since an instance already exists, the getInstance method just returns the original instance that has already been generated and modified. I call the fill and boil methods again on this new instance to show that they won’t actually repeat because of the current state of the CoffeeMaker</w:t>
+      </w:r>
       <w:r>
         <w:rPr>
           <w:rFonts w:ascii="Times New Roman" w:hAnsi="Times New Roman" w:cs="Times New Roman"/>
@@ -9631,15 +9138,7 @@
         <w:fldChar w:fldCharType="end"/>
       </w:r>
       <w:r>
-        <w:t xml:space="preserve">. </w:t>
-      </w:r>
-      <w:proofErr w:type="spellStart"/>
-      <w:r>
-        <w:t>CoffeeMaker</w:t>
-      </w:r>
-      <w:proofErr w:type="spellEnd"/>
-      <w:r>
-        <w:t xml:space="preserve"> Output</w:t>
+        <w:t>. CoffeeMaker Output</w:t>
       </w:r>
     </w:p>
     <w:p>
@@ -9669,43 +9168,7 @@
           <w:sz w:val="24"/>
           <w:szCs w:val="24"/>
         </w:rPr>
-        <w:t xml:space="preserve">Although this pattern works beautifully in the example shown, it has its fair share of problems. One of these problems occurs during multithreading. If two threads are running the code, and an instance has not yet been generated, both threads could be running through the </w:t>
-      </w:r>
-      <w:proofErr w:type="spellStart"/>
-      <w:r>
-        <w:rPr>
-          <w:rFonts w:ascii="Times New Roman" w:hAnsi="Times New Roman" w:cs="Times New Roman"/>
-          <w:sz w:val="24"/>
-          <w:szCs w:val="24"/>
-        </w:rPr>
-        <w:t>getInstance</w:t>
-      </w:r>
-      <w:proofErr w:type="spellEnd"/>
-      <w:r>
-        <w:rPr>
-          <w:rFonts w:ascii="Times New Roman" w:hAnsi="Times New Roman" w:cs="Times New Roman"/>
-          <w:sz w:val="24"/>
-          <w:szCs w:val="24"/>
-        </w:rPr>
-        <w:t xml:space="preserve"> method with the </w:t>
-      </w:r>
-      <w:proofErr w:type="spellStart"/>
-      <w:r>
-        <w:rPr>
-          <w:rFonts w:ascii="Times New Roman" w:hAnsi="Times New Roman" w:cs="Times New Roman"/>
-          <w:sz w:val="24"/>
-          <w:szCs w:val="24"/>
-        </w:rPr>
-        <w:t>uniqueInstance</w:t>
-      </w:r>
-      <w:proofErr w:type="spellEnd"/>
-      <w:r>
-        <w:rPr>
-          <w:rFonts w:ascii="Times New Roman" w:hAnsi="Times New Roman" w:cs="Times New Roman"/>
-          <w:sz w:val="24"/>
-          <w:szCs w:val="24"/>
-        </w:rPr>
-        <w:t xml:space="preserve"> variable returning null to both threads. See Figure </w:t>
+        <w:t xml:space="preserve">Although this pattern works beautifully in the example shown, it has its fair share of problems. One of these problems occurs during multithreading. If two threads are running the code, and an instance has not yet been generated, both threads could be running through the getInstance method with the uniqueInstance variable returning null to both threads. See Figure </w:t>
       </w:r>
       <w:r>
         <w:rPr>
@@ -9723,8 +9186,6 @@
         </w:rPr>
         <w:t xml:space="preserve"> for reference.</w:t>
       </w:r>
-      <w:bookmarkStart w:id="15" w:name="_GoBack"/>
-      <w:bookmarkEnd w:id="15"/>
     </w:p>
     <w:p>
       <w:pPr>
@@ -9821,21 +9282,8 @@
         <w:fldChar w:fldCharType="end"/>
       </w:r>
       <w:r>
-        <w:t xml:space="preserve">. </w:t>
-      </w:r>
-      <w:proofErr w:type="spellStart"/>
-      <w:r>
-        <w:t>CoffeeMaker</w:t>
-      </w:r>
-      <w:proofErr w:type="spellEnd"/>
-      <w:r>
-        <w:t xml:space="preserve">, </w:t>
-      </w:r>
-      <w:proofErr w:type="spellStart"/>
-      <w:r>
-        <w:t>getInstance</w:t>
-      </w:r>
-      <w:proofErr w:type="spellEnd"/>
+        <w:t>. CoffeeMaker, getInstance</w:t>
+      </w:r>
     </w:p>
     <w:p/>
     <w:p>
@@ -9854,61 +9302,7 @@
           <w:sz w:val="24"/>
           <w:szCs w:val="24"/>
         </w:rPr>
-        <w:t xml:space="preserve">Each thread would then generate a new instance, causing two instances to be created. That is exactly what we don’t want with the Singleton Pattern. A simple fix does exist for this! In the </w:t>
-      </w:r>
-      <w:proofErr w:type="spellStart"/>
-      <w:r>
-        <w:rPr>
-          <w:rFonts w:ascii="Times New Roman" w:hAnsi="Times New Roman" w:cs="Times New Roman"/>
-          <w:sz w:val="24"/>
-          <w:szCs w:val="24"/>
-        </w:rPr>
-        <w:t>CoffeeMaker</w:t>
-      </w:r>
-      <w:proofErr w:type="spellEnd"/>
-      <w:r>
-        <w:rPr>
-          <w:rFonts w:ascii="Times New Roman" w:hAnsi="Times New Roman" w:cs="Times New Roman"/>
-          <w:sz w:val="24"/>
-          <w:szCs w:val="24"/>
-        </w:rPr>
-        <w:t xml:space="preserve"> class, we can have the code create the unique instance when the class is loaded. This guarantees that the instance will be created before any thread accesses the static </w:t>
-      </w:r>
-      <w:proofErr w:type="spellStart"/>
-      <w:r>
-        <w:rPr>
-          <w:rFonts w:ascii="Times New Roman" w:hAnsi="Times New Roman" w:cs="Times New Roman"/>
-          <w:sz w:val="24"/>
-          <w:szCs w:val="24"/>
-        </w:rPr>
-        <w:t>uniqueInstance</w:t>
-      </w:r>
-      <w:proofErr w:type="spellEnd"/>
-      <w:r>
-        <w:rPr>
-          <w:rFonts w:ascii="Times New Roman" w:hAnsi="Times New Roman" w:cs="Times New Roman"/>
-          <w:sz w:val="24"/>
-          <w:szCs w:val="24"/>
-        </w:rPr>
-        <w:t xml:space="preserve"> variable. The </w:t>
-      </w:r>
-      <w:proofErr w:type="spellStart"/>
-      <w:r>
-        <w:rPr>
-          <w:rFonts w:ascii="Times New Roman" w:hAnsi="Times New Roman" w:cs="Times New Roman"/>
-          <w:sz w:val="24"/>
-          <w:szCs w:val="24"/>
-        </w:rPr>
-        <w:t>getInstance</w:t>
-      </w:r>
-      <w:proofErr w:type="spellEnd"/>
-      <w:r>
-        <w:rPr>
-          <w:rFonts w:ascii="Times New Roman" w:hAnsi="Times New Roman" w:cs="Times New Roman"/>
-          <w:sz w:val="24"/>
-          <w:szCs w:val="24"/>
-        </w:rPr>
-        <w:t xml:space="preserve"> method can then be reduced to a simple return </w:t>
+        <w:t xml:space="preserve">Each thread would then generate a new instance, causing two instances to be created. That is exactly what we don’t want with the Singleton Pattern. A simple fix does exist for this! In the CoffeeMaker class, we can have the code create the unique instance when the class is loaded. This guarantees that the instance will be created before any thread accesses the static uniqueInstance variable. The getInstance method can then be reduced to a simple return </w:t>
       </w:r>
       <w:r>
         <w:rPr>
@@ -10008,11 +9402,6 @@
     <w:p>
       <w:pPr>
         <w:pStyle w:val="Caption"/>
-        <w:rPr>
-          <w:rFonts w:ascii="Times New Roman" w:hAnsi="Times New Roman" w:cs="Times New Roman"/>
-          <w:sz w:val="24"/>
-          <w:szCs w:val="24"/>
-        </w:rPr>
       </w:pPr>
       <w:r>
         <w:t xml:space="preserve">Figure </w:t>
@@ -10041,26 +9430,1518 @@
     </w:p>
     <w:p>
       <w:pPr>
-        <w:spacing w:after="0" w:line="480" w:lineRule="auto"/>
-        <w:contextualSpacing/>
-        <w:rPr>
-          <w:rFonts w:ascii="Times New Roman" w:hAnsi="Times New Roman" w:cs="Times New Roman"/>
-          <w:sz w:val="24"/>
-          <w:szCs w:val="24"/>
-        </w:rPr>
-      </w:pPr>
-    </w:p>
-    <w:p>
-      <w:pPr>
-        <w:spacing w:after="0" w:line="480" w:lineRule="auto"/>
-        <w:contextualSpacing/>
-        <w:rPr>
-          <w:rFonts w:ascii="Times New Roman" w:eastAsiaTheme="majorEastAsia" w:hAnsi="Times New Roman" w:cs="Times New Roman"/>
+        <w:rPr>
+          <w:i/>
+          <w:iCs/>
+          <w:color w:val="44546A" w:themeColor="text2"/>
+          <w:sz w:val="18"/>
+          <w:szCs w:val="18"/>
+        </w:rPr>
+      </w:pPr>
+      <w:r>
+        <w:br w:type="page"/>
+      </w:r>
+    </w:p>
+    <w:p>
+      <w:pPr>
+        <w:pStyle w:val="Heading1"/>
+        <w:rPr>
+          <w:rFonts w:ascii="Times New Roman" w:hAnsi="Times New Roman" w:cs="Times New Roman"/>
           <w:b/>
-          <w:sz w:val="24"/>
-          <w:szCs w:val="32"/>
-        </w:rPr>
-      </w:pPr>
+          <w:color w:val="auto"/>
+          <w:sz w:val="24"/>
+        </w:rPr>
+      </w:pPr>
+      <w:r>
+        <w:rPr>
+          <w:rFonts w:ascii="Times New Roman" w:hAnsi="Times New Roman" w:cs="Times New Roman"/>
+          <w:b/>
+          <w:color w:val="auto"/>
+          <w:sz w:val="24"/>
+        </w:rPr>
+        <w:lastRenderedPageBreak/>
+        <w:t>Composite Pattern</w:t>
+      </w:r>
+    </w:p>
+    <w:p/>
+    <w:p>
+      <w:pPr>
+        <w:spacing w:after="240" w:line="480" w:lineRule="auto"/>
+        <w:rPr>
+          <w:rFonts w:ascii="Times New Roman" w:hAnsi="Times New Roman" w:cs="Times New Roman"/>
+          <w:sz w:val="24"/>
+        </w:rPr>
+      </w:pPr>
+      <w:r>
+        <w:rPr>
+          <w:rFonts w:ascii="Times New Roman" w:hAnsi="Times New Roman" w:cs="Times New Roman"/>
+          <w:sz w:val="24"/>
+        </w:rPr>
+        <w:t xml:space="preserve">The idea behind the use of the Composite Pattern can be seen all around us. For example, think about the last time you went to the doctor. You probably saw a nurse first who took some general information, then the doctor would perform an exam and the nurse may come back to finish the visit. Then you go to the lab to have some different readings taken and wait for the results. So now we have created </w:t>
+      </w:r>
+      <w:r>
+        <w:rPr>
+          <w:rFonts w:ascii="Times New Roman" w:hAnsi="Times New Roman" w:cs="Times New Roman"/>
+          <w:sz w:val="24"/>
+        </w:rPr>
+        <w:t xml:space="preserve">a detailed hierarchy with lots of different objects that documents the visit. Then comes the important part, the bill. Billing does not care about the details of the visit, they just want to know what was done that is billable. To obtain this information with the current setup would be difficult because it is embedded in the records which is clogged up with different objects and is not always consistent with the hierarchy because each visit does not go through the same process. This issue of too many objects and an inconsistent graph of data can be solved by implementing the Composite Pattern. We could define a base class </w:t>
+      </w:r>
+      <w:r>
+        <w:rPr>
+          <w:rFonts w:ascii="Times New Roman" w:hAnsi="Times New Roman" w:cs="Times New Roman"/>
+          <w:sz w:val="24"/>
+        </w:rPr>
+        <w:t>with a billing property and each encounter would appear as a container with the base class inside. Billing can now simply enumerate everything inside an encounter and not worry about if it is a node or leaf. Figure 25 shows a visualization of the organization of the data using the Composite Pattern where the composites are nodes (i.e., nurse exam, lab visit) and the leaves are information such as height and weight.</w:t>
+      </w:r>
+    </w:p>
+    <w:p>
+      <w:pPr>
+        <w:spacing w:after="240" w:line="480" w:lineRule="auto"/>
+        <w:jc w:val="center"/>
+        <w:rPr>
+          <w:rFonts w:ascii="Times New Roman" w:hAnsi="Times New Roman" w:cs="Times New Roman"/>
+          <w:sz w:val="24"/>
+        </w:rPr>
+      </w:pPr>
+      <w:r>
+        <w:rPr>
+          <w:noProof/>
+        </w:rPr>
+        <w:lastRenderedPageBreak/>
+        <w:drawing>
+          <wp:inline distT="0" distB="0" distL="0" distR="0">
+            <wp:extent cx="2814638" cy="2756754"/>
+            <wp:effectExtent l="0" t="0" r="5080" b="5715"/>
+            <wp:docPr id="46" name="Picture 46" descr="Image result for composite design pattern tree"/>
+            <wp:cNvGraphicFramePr>
+              <a:graphicFrameLocks xmlns:a="http://schemas.openxmlformats.org/drawingml/2006/main" noChangeAspect="1"/>
+            </wp:cNvGraphicFramePr>
+            <a:graphic xmlns:a="http://schemas.openxmlformats.org/drawingml/2006/main">
+              <a:graphicData uri="http://schemas.openxmlformats.org/drawingml/2006/picture">
+                <pic:pic xmlns:pic="http://schemas.openxmlformats.org/drawingml/2006/picture">
+                  <pic:nvPicPr>
+                    <pic:cNvPr id="0" name="Picture 1" descr="Image result for composite design pattern tree"/>
+                    <pic:cNvPicPr>
+                      <a:picLocks noChangeAspect="1" noChangeArrowheads="1"/>
+                    </pic:cNvPicPr>
+                  </pic:nvPicPr>
+                  <pic:blipFill>
+                    <a:blip r:embed="rId30">
+                      <a:extLst>
+                        <a:ext uri="{28A0092B-C50C-407E-A947-70E740481C1C}">
+                          <a14:useLocalDpi xmlns:a14="http://schemas.microsoft.com/office/drawing/2010/main" val="0"/>
+                        </a:ext>
+                      </a:extLst>
+                    </a:blip>
+                    <a:srcRect/>
+                    <a:stretch>
+                      <a:fillRect/>
+                    </a:stretch>
+                  </pic:blipFill>
+                  <pic:spPr bwMode="auto">
+                    <a:xfrm>
+                      <a:off x="0" y="0"/>
+                      <a:ext cx="2818650" cy="2760684"/>
+                    </a:xfrm>
+                    <a:prstGeom prst="rect">
+                      <a:avLst/>
+                    </a:prstGeom>
+                    <a:noFill/>
+                    <a:ln>
+                      <a:noFill/>
+                    </a:ln>
+                  </pic:spPr>
+                </pic:pic>
+              </a:graphicData>
+            </a:graphic>
+          </wp:inline>
+        </w:drawing>
+      </w:r>
+    </w:p>
+    <w:p>
+      <w:pPr>
+        <w:pStyle w:val="Caption"/>
+      </w:pPr>
+      <w:r>
+        <w:t xml:space="preserve">Figure </w:t>
+      </w:r>
+      <w:r>
+        <w:fldChar w:fldCharType="begin"/>
+      </w:r>
+      <w:r>
+        <w:instrText xml:space="preserve"> SEQ Figure \* ARABIC </w:instrText>
+      </w:r>
+      <w:r>
+        <w:fldChar w:fldCharType="separate"/>
+      </w:r>
+      <w:r>
+        <w:rPr>
+          <w:noProof/>
+        </w:rPr>
+        <w:t>25</w:t>
+      </w:r>
+      <w:r>
+        <w:fldChar w:fldCharType="end"/>
+      </w:r>
+      <w:r>
+        <w:t>: Visualization of Composite Pattern</w:t>
+      </w:r>
+    </w:p>
+    <w:p/>
+    <w:p>
+      <w:pPr>
+        <w:spacing w:after="240" w:line="480" w:lineRule="auto"/>
+        <w:rPr>
+          <w:rFonts w:ascii="Times New Roman" w:hAnsi="Times New Roman" w:cs="Times New Roman"/>
+          <w:sz w:val="24"/>
+        </w:rPr>
+      </w:pPr>
+      <w:r>
+        <w:rPr>
+          <w:rFonts w:ascii="Times New Roman" w:hAnsi="Times New Roman" w:cs="Times New Roman"/>
+          <w:sz w:val="24"/>
+        </w:rPr>
+        <w:t xml:space="preserve">The Composite Pattern “allows you to compose objects into tree structures to represent part-whole hierarchies. Composite lets clients treat individual objects and compositions of objects uniformly” (Freeman 364).  What our text means by part-whole is the tree is composed of parts but can be treated as a whole. This can be very useful because it allows us to write simple code to apply an operation to the entire structure. </w:t>
+      </w:r>
+      <w:r>
+        <w:rPr>
+          <w:rFonts w:ascii="Times New Roman" w:hAnsi="Times New Roman" w:cs="Times New Roman"/>
+          <w:sz w:val="24"/>
+        </w:rPr>
+        <w:t>Figure 26 shows the class diagram of the Composite Pattern.</w:t>
+      </w:r>
+    </w:p>
+    <w:p>
+      <w:pPr>
+        <w:spacing w:after="240" w:line="480" w:lineRule="auto"/>
+        <w:jc w:val="center"/>
+        <w:rPr>
+          <w:rFonts w:ascii="Times New Roman" w:hAnsi="Times New Roman" w:cs="Times New Roman"/>
+          <w:sz w:val="24"/>
+        </w:rPr>
+      </w:pPr>
+      <w:r>
+        <w:rPr>
+          <w:noProof/>
+        </w:rPr>
+        <w:lastRenderedPageBreak/>
+        <w:drawing>
+          <wp:inline distT="0" distB="0" distL="0" distR="0">
+            <wp:extent cx="4000500" cy="2583657"/>
+            <wp:effectExtent l="0" t="0" r="0" b="0"/>
+            <wp:docPr id="47" name="Picture 47" descr="https://upload.wikimedia.org/wikipedia/commons/thumb/5/5a/Composite_UML_class_diagram_%28fixed%29.svg/960px-Composite_UML_class_diagram_%28fixed%29.svg.png"/>
+            <wp:cNvGraphicFramePr>
+              <a:graphicFrameLocks xmlns:a="http://schemas.openxmlformats.org/drawingml/2006/main" noChangeAspect="1"/>
+            </wp:cNvGraphicFramePr>
+            <a:graphic xmlns:a="http://schemas.openxmlformats.org/drawingml/2006/main">
+              <a:graphicData uri="http://schemas.openxmlformats.org/drawingml/2006/picture">
+                <pic:pic xmlns:pic="http://schemas.openxmlformats.org/drawingml/2006/picture">
+                  <pic:nvPicPr>
+                    <pic:cNvPr id="0" name="Picture 3" descr="https://upload.wikimedia.org/wikipedia/commons/thumb/5/5a/Composite_UML_class_diagram_%28fixed%29.svg/960px-Composite_UML_class_diagram_%28fixed%29.svg.png"/>
+                    <pic:cNvPicPr>
+                      <a:picLocks noChangeAspect="1" noChangeArrowheads="1"/>
+                    </pic:cNvPicPr>
+                  </pic:nvPicPr>
+                  <pic:blipFill>
+                    <a:blip r:embed="rId31">
+                      <a:extLst>
+                        <a:ext uri="{28A0092B-C50C-407E-A947-70E740481C1C}">
+                          <a14:useLocalDpi xmlns:a14="http://schemas.microsoft.com/office/drawing/2010/main" val="0"/>
+                        </a:ext>
+                      </a:extLst>
+                    </a:blip>
+                    <a:srcRect/>
+                    <a:stretch>
+                      <a:fillRect/>
+                    </a:stretch>
+                  </pic:blipFill>
+                  <pic:spPr bwMode="auto">
+                    <a:xfrm>
+                      <a:off x="0" y="0"/>
+                      <a:ext cx="4006430" cy="2587487"/>
+                    </a:xfrm>
+                    <a:prstGeom prst="rect">
+                      <a:avLst/>
+                    </a:prstGeom>
+                    <a:noFill/>
+                    <a:ln>
+                      <a:noFill/>
+                    </a:ln>
+                  </pic:spPr>
+                </pic:pic>
+              </a:graphicData>
+            </a:graphic>
+          </wp:inline>
+        </w:drawing>
+      </w:r>
+    </w:p>
+    <w:p>
+      <w:pPr>
+        <w:pStyle w:val="Caption"/>
+      </w:pPr>
+      <w:r>
+        <w:t xml:space="preserve">Figure </w:t>
+      </w:r>
+      <w:r>
+        <w:fldChar w:fldCharType="begin"/>
+      </w:r>
+      <w:r>
+        <w:instrText xml:space="preserve"> SEQ Figure \* ARABIC </w:instrText>
+      </w:r>
+      <w:r>
+        <w:fldChar w:fldCharType="separate"/>
+      </w:r>
+      <w:r>
+        <w:rPr>
+          <w:noProof/>
+        </w:rPr>
+        <w:t>26</w:t>
+      </w:r>
+      <w:r>
+        <w:fldChar w:fldCharType="end"/>
+      </w:r>
+      <w:r>
+        <w:t>: Composite Pattern Class Diagram</w:t>
+      </w:r>
+    </w:p>
+    <w:p/>
+    <w:p>
+      <w:pPr>
+        <w:spacing w:line="480" w:lineRule="auto"/>
+        <w:rPr>
+          <w:rFonts w:ascii="Times New Roman" w:hAnsi="Times New Roman" w:cs="Times New Roman"/>
+          <w:sz w:val="24"/>
+        </w:rPr>
+      </w:pPr>
+      <w:r>
+        <w:rPr>
+          <w:rFonts w:ascii="Times New Roman" w:hAnsi="Times New Roman" w:cs="Times New Roman"/>
+          <w:sz w:val="24"/>
+        </w:rPr>
+        <w:t xml:space="preserve">As the above figure shows, </w:t>
+      </w:r>
+      <w:r>
+        <w:rPr>
+          <w:rFonts w:ascii="Times New Roman" w:hAnsi="Times New Roman" w:cs="Times New Roman"/>
+          <w:sz w:val="24"/>
+        </w:rPr>
+        <w:t>there are three components needed for the Composite Pattern. The first is the component which declares an interface for objects in the composition and implements behavior common to all objects. It also must implement an interface for adding and removing its own children. The second component is a leaf which implements the behavior for a leaf. The final component is a composite which defines behavior for nodes and implements the adding/removing interface from the component.</w:t>
+      </w:r>
+    </w:p>
+    <w:p>
+      <w:pPr>
+        <w:spacing w:line="480" w:lineRule="auto"/>
+        <w:rPr>
+          <w:rFonts w:ascii="Times New Roman" w:hAnsi="Times New Roman" w:cs="Times New Roman"/>
+          <w:sz w:val="24"/>
+        </w:rPr>
+      </w:pPr>
+    </w:p>
+    <w:p>
+      <w:pPr>
+        <w:spacing w:line="480" w:lineRule="auto"/>
+        <w:rPr>
+          <w:rFonts w:ascii="Times New Roman" w:hAnsi="Times New Roman" w:cs="Times New Roman"/>
+          <w:sz w:val="24"/>
+        </w:rPr>
+      </w:pPr>
+      <w:r>
+        <w:rPr>
+          <w:rFonts w:ascii="Times New Roman" w:hAnsi="Times New Roman" w:cs="Times New Roman"/>
+          <w:sz w:val="24"/>
+        </w:rPr>
+        <w:t xml:space="preserve">To </w:t>
+      </w:r>
+      <w:r>
+        <w:rPr>
+          <w:rFonts w:ascii="Times New Roman" w:hAnsi="Times New Roman" w:cs="Times New Roman"/>
+          <w:sz w:val="24"/>
+        </w:rPr>
+        <w:t xml:space="preserve">model the Composite </w:t>
+      </w:r>
+      <w:r>
+        <w:rPr>
+          <w:rFonts w:ascii="Times New Roman" w:hAnsi="Times New Roman" w:cs="Times New Roman"/>
+          <w:sz w:val="24"/>
+        </w:rPr>
+        <w:t>Pattern,</w:t>
+      </w:r>
+      <w:r>
+        <w:rPr>
+          <w:rFonts w:ascii="Times New Roman" w:hAnsi="Times New Roman" w:cs="Times New Roman"/>
+          <w:sz w:val="24"/>
+        </w:rPr>
+        <w:t xml:space="preserve"> we have implemented a </w:t>
+      </w:r>
+      <w:r>
+        <w:rPr>
+          <w:rFonts w:ascii="Times New Roman" w:hAnsi="Times New Roman" w:cs="Times New Roman"/>
+          <w:sz w:val="24"/>
+        </w:rPr>
+        <w:t>Freestyle Coke machine which has a hierarchy of drinks starting with brand and working down to flavor. Figure 27, below, shows a model of the hierarchy.</w:t>
+      </w:r>
+    </w:p>
+    <w:p>
+      <w:pPr>
+        <w:spacing w:line="480" w:lineRule="auto"/>
+        <w:jc w:val="center"/>
+        <w:rPr>
+          <w:rFonts w:ascii="Times New Roman" w:hAnsi="Times New Roman" w:cs="Times New Roman"/>
+          <w:sz w:val="24"/>
+        </w:rPr>
+      </w:pPr>
+      <w:r>
+        <w:rPr>
+          <w:noProof/>
+        </w:rPr>
+        <w:lastRenderedPageBreak/>
+        <w:drawing>
+          <wp:inline distT="0" distB="0" distL="0" distR="0" wp14:anchorId="02A3DFD7" wp14:editId="753770DD">
+            <wp:extent cx="4876800" cy="2570219"/>
+            <wp:effectExtent l="0" t="0" r="0" b="1905"/>
+            <wp:docPr id="48" name="Picture 48"/>
+            <wp:cNvGraphicFramePr>
+              <a:graphicFrameLocks xmlns:a="http://schemas.openxmlformats.org/drawingml/2006/main" noChangeAspect="1"/>
+            </wp:cNvGraphicFramePr>
+            <a:graphic xmlns:a="http://schemas.openxmlformats.org/drawingml/2006/main">
+              <a:graphicData uri="http://schemas.openxmlformats.org/drawingml/2006/picture">
+                <pic:pic xmlns:pic="http://schemas.openxmlformats.org/drawingml/2006/picture">
+                  <pic:nvPicPr>
+                    <pic:cNvPr id="1" name=""/>
+                    <pic:cNvPicPr/>
+                  </pic:nvPicPr>
+                  <pic:blipFill>
+                    <a:blip r:embed="rId32"/>
+                    <a:stretch>
+                      <a:fillRect/>
+                    </a:stretch>
+                  </pic:blipFill>
+                  <pic:spPr>
+                    <a:xfrm>
+                      <a:off x="0" y="0"/>
+                      <a:ext cx="4880453" cy="2572144"/>
+                    </a:xfrm>
+                    <a:prstGeom prst="rect">
+                      <a:avLst/>
+                    </a:prstGeom>
+                  </pic:spPr>
+                </pic:pic>
+              </a:graphicData>
+            </a:graphic>
+          </wp:inline>
+        </w:drawing>
+      </w:r>
+    </w:p>
+    <w:p>
+      <w:pPr>
+        <w:pStyle w:val="Caption"/>
+      </w:pPr>
+      <w:r>
+        <w:t xml:space="preserve">Figure </w:t>
+      </w:r>
+      <w:r>
+        <w:fldChar w:fldCharType="begin"/>
+      </w:r>
+      <w:r>
+        <w:instrText xml:space="preserve"> SEQ Figure \* ARABIC </w:instrText>
+      </w:r>
+      <w:r>
+        <w:fldChar w:fldCharType="separate"/>
+      </w:r>
+      <w:r>
+        <w:rPr>
+          <w:noProof/>
+        </w:rPr>
+        <w:t>27</w:t>
+      </w:r>
+      <w:r>
+        <w:fldChar w:fldCharType="end"/>
+      </w:r>
+      <w:r>
+        <w:t>: Freestyle Coke Model</w:t>
+      </w:r>
+    </w:p>
+    <w:p/>
+    <w:p>
+      <w:pPr>
+        <w:spacing w:after="240" w:line="480" w:lineRule="auto"/>
+        <w:rPr>
+          <w:rFonts w:ascii="Times New Roman" w:hAnsi="Times New Roman" w:cs="Times New Roman"/>
+          <w:sz w:val="24"/>
+        </w:rPr>
+      </w:pPr>
+      <w:r>
+        <w:rPr>
+          <w:rFonts w:ascii="Times New Roman" w:hAnsi="Times New Roman" w:cs="Times New Roman"/>
+          <w:sz w:val="24"/>
+        </w:rPr>
+        <w:t>A test suite was created to test the functionality we hoped to achieve which is shown in Figure 28, below.</w:t>
+      </w:r>
+    </w:p>
+    <w:p>
+      <w:pPr>
+        <w:spacing w:after="240" w:line="480" w:lineRule="auto"/>
+        <w:jc w:val="center"/>
+        <w:rPr>
+          <w:rFonts w:ascii="Times New Roman" w:hAnsi="Times New Roman" w:cs="Times New Roman"/>
+          <w:sz w:val="24"/>
+        </w:rPr>
+      </w:pPr>
+      <w:r>
+        <w:rPr>
+          <w:noProof/>
+        </w:rPr>
+        <w:lastRenderedPageBreak/>
+        <w:drawing>
+          <wp:inline distT="0" distB="0" distL="0" distR="0" wp14:anchorId="08BB8B40" wp14:editId="23A03D15">
+            <wp:extent cx="4928260" cy="4827694"/>
+            <wp:effectExtent l="0" t="0" r="5715" b="0"/>
+            <wp:docPr id="68" name="Picture 68"/>
+            <wp:cNvGraphicFramePr>
+              <a:graphicFrameLocks xmlns:a="http://schemas.openxmlformats.org/drawingml/2006/main" noChangeAspect="1"/>
+            </wp:cNvGraphicFramePr>
+            <a:graphic xmlns:a="http://schemas.openxmlformats.org/drawingml/2006/main">
+              <a:graphicData uri="http://schemas.openxmlformats.org/drawingml/2006/picture">
+                <pic:pic xmlns:pic="http://schemas.openxmlformats.org/drawingml/2006/picture">
+                  <pic:nvPicPr>
+                    <pic:cNvPr id="1" name=""/>
+                    <pic:cNvPicPr/>
+                  </pic:nvPicPr>
+                  <pic:blipFill>
+                    <a:blip r:embed="rId33"/>
+                    <a:stretch>
+                      <a:fillRect/>
+                    </a:stretch>
+                  </pic:blipFill>
+                  <pic:spPr>
+                    <a:xfrm>
+                      <a:off x="0" y="0"/>
+                      <a:ext cx="4930863" cy="4830244"/>
+                    </a:xfrm>
+                    <a:prstGeom prst="rect">
+                      <a:avLst/>
+                    </a:prstGeom>
+                  </pic:spPr>
+                </pic:pic>
+              </a:graphicData>
+            </a:graphic>
+          </wp:inline>
+        </w:drawing>
+      </w:r>
+    </w:p>
+    <w:p>
+      <w:pPr>
+        <w:pStyle w:val="Caption"/>
+      </w:pPr>
+      <w:r>
+        <w:t xml:space="preserve">Figure </w:t>
+      </w:r>
+      <w:r>
+        <w:fldChar w:fldCharType="begin"/>
+      </w:r>
+      <w:r>
+        <w:instrText xml:space="preserve"> SEQ Figure \* ARABIC </w:instrText>
+      </w:r>
+      <w:r>
+        <w:fldChar w:fldCharType="separate"/>
+      </w:r>
+      <w:r>
+        <w:rPr>
+          <w:noProof/>
+        </w:rPr>
+        <w:t>28</w:t>
+      </w:r>
+      <w:r>
+        <w:fldChar w:fldCharType="end"/>
+      </w:r>
+      <w:r>
+        <w:t>: Failed Test</w:t>
+      </w:r>
+    </w:p>
+    <w:p/>
+    <w:p>
+      <w:pPr>
+        <w:spacing w:after="240" w:line="480" w:lineRule="auto"/>
+        <w:rPr>
+          <w:rFonts w:ascii="Times New Roman" w:hAnsi="Times New Roman" w:cs="Times New Roman"/>
+          <w:sz w:val="24"/>
+        </w:rPr>
+      </w:pPr>
+      <w:r>
+        <w:rPr>
+          <w:rFonts w:ascii="Times New Roman" w:hAnsi="Times New Roman" w:cs="Times New Roman"/>
+          <w:sz w:val="24"/>
+        </w:rPr>
+        <w:t xml:space="preserve">After creating the test suite, we created </w:t>
+      </w:r>
+      <w:r>
+        <w:rPr>
+          <w:rFonts w:ascii="Times New Roman" w:hAnsi="Times New Roman" w:cs="Times New Roman"/>
+          <w:sz w:val="24"/>
+        </w:rPr>
+        <w:t>the outline for our abstract class to represent all soft drinks, the classes for different leaves, and the classes for composites. Figures 29 through 31 show the initial classes.</w:t>
+      </w:r>
+    </w:p>
+    <w:p>
+      <w:pPr>
+        <w:spacing w:after="240" w:line="480" w:lineRule="auto"/>
+        <w:jc w:val="center"/>
+        <w:rPr>
+          <w:rFonts w:ascii="Times New Roman" w:hAnsi="Times New Roman" w:cs="Times New Roman"/>
+          <w:sz w:val="24"/>
+        </w:rPr>
+      </w:pPr>
+      <w:r>
+        <w:rPr>
+          <w:noProof/>
+        </w:rPr>
+        <w:lastRenderedPageBreak/>
+        <w:drawing>
+          <wp:inline distT="0" distB="0" distL="0" distR="0" wp14:anchorId="2471F51F" wp14:editId="06C061E6">
+            <wp:extent cx="3252788" cy="3166257"/>
+            <wp:effectExtent l="0" t="0" r="5080" b="0"/>
+            <wp:docPr id="49" name="Picture 49"/>
+            <wp:cNvGraphicFramePr>
+              <a:graphicFrameLocks xmlns:a="http://schemas.openxmlformats.org/drawingml/2006/main" noChangeAspect="1"/>
+            </wp:cNvGraphicFramePr>
+            <a:graphic xmlns:a="http://schemas.openxmlformats.org/drawingml/2006/main">
+              <a:graphicData uri="http://schemas.openxmlformats.org/drawingml/2006/picture">
+                <pic:pic xmlns:pic="http://schemas.openxmlformats.org/drawingml/2006/picture">
+                  <pic:nvPicPr>
+                    <pic:cNvPr id="1" name=""/>
+                    <pic:cNvPicPr/>
+                  </pic:nvPicPr>
+                  <pic:blipFill>
+                    <a:blip r:embed="rId34"/>
+                    <a:stretch>
+                      <a:fillRect/>
+                    </a:stretch>
+                  </pic:blipFill>
+                  <pic:spPr>
+                    <a:xfrm>
+                      <a:off x="0" y="0"/>
+                      <a:ext cx="3264832" cy="3177981"/>
+                    </a:xfrm>
+                    <a:prstGeom prst="rect">
+                      <a:avLst/>
+                    </a:prstGeom>
+                  </pic:spPr>
+                </pic:pic>
+              </a:graphicData>
+            </a:graphic>
+          </wp:inline>
+        </w:drawing>
+      </w:r>
+    </w:p>
+    <w:p>
+      <w:pPr>
+        <w:pStyle w:val="Caption"/>
+      </w:pPr>
+      <w:r>
+        <w:t xml:space="preserve">Figure </w:t>
+      </w:r>
+      <w:r>
+        <w:fldChar w:fldCharType="begin"/>
+      </w:r>
+      <w:r>
+        <w:instrText xml:space="preserve"> SEQ Figure \* ARABIC </w:instrText>
+      </w:r>
+      <w:r>
+        <w:fldChar w:fldCharType="separate"/>
+      </w:r>
+      <w:r>
+        <w:rPr>
+          <w:noProof/>
+        </w:rPr>
+        <w:t>29</w:t>
+      </w:r>
+      <w:r>
+        <w:fldChar w:fldCharType="end"/>
+      </w:r>
+      <w:r>
+        <w:t>: Initial Abstract Class</w:t>
+      </w:r>
+    </w:p>
+    <w:p/>
+    <w:p>
+      <w:pPr>
+        <w:jc w:val="center"/>
+      </w:pPr>
+      <w:r>
+        <w:rPr>
+          <w:noProof/>
+        </w:rPr>
+        <w:drawing>
+          <wp:inline distT="0" distB="0" distL="0" distR="0" wp14:anchorId="74BB46E5" wp14:editId="422716A1">
+            <wp:extent cx="2430025" cy="3687288"/>
+            <wp:effectExtent l="0" t="0" r="8890" b="8890"/>
+            <wp:docPr id="50" name="Picture 50"/>
+            <wp:cNvGraphicFramePr>
+              <a:graphicFrameLocks xmlns:a="http://schemas.openxmlformats.org/drawingml/2006/main" noChangeAspect="1"/>
+            </wp:cNvGraphicFramePr>
+            <a:graphic xmlns:a="http://schemas.openxmlformats.org/drawingml/2006/main">
+              <a:graphicData uri="http://schemas.openxmlformats.org/drawingml/2006/picture">
+                <pic:pic xmlns:pic="http://schemas.openxmlformats.org/drawingml/2006/picture">
+                  <pic:nvPicPr>
+                    <pic:cNvPr id="1" name=""/>
+                    <pic:cNvPicPr/>
+                  </pic:nvPicPr>
+                  <pic:blipFill>
+                    <a:blip r:embed="rId35"/>
+                    <a:stretch>
+                      <a:fillRect/>
+                    </a:stretch>
+                  </pic:blipFill>
+                  <pic:spPr>
+                    <a:xfrm>
+                      <a:off x="0" y="0"/>
+                      <a:ext cx="2436352" cy="3696889"/>
+                    </a:xfrm>
+                    <a:prstGeom prst="rect">
+                      <a:avLst/>
+                    </a:prstGeom>
+                  </pic:spPr>
+                </pic:pic>
+              </a:graphicData>
+            </a:graphic>
+          </wp:inline>
+        </w:drawing>
+      </w:r>
+    </w:p>
+    <w:p>
+      <w:pPr>
+        <w:pStyle w:val="Caption"/>
+      </w:pPr>
+      <w:r>
+        <w:t xml:space="preserve">Figure </w:t>
+      </w:r>
+      <w:r>
+        <w:fldChar w:fldCharType="begin"/>
+      </w:r>
+      <w:r>
+        <w:instrText xml:space="preserve"> SEQ Figure \* ARABIC </w:instrText>
+      </w:r>
+      <w:r>
+        <w:fldChar w:fldCharType="separate"/>
+      </w:r>
+      <w:r>
+        <w:rPr>
+          <w:noProof/>
+        </w:rPr>
+        <w:t>30</w:t>
+      </w:r>
+      <w:r>
+        <w:fldChar w:fldCharType="end"/>
+      </w:r>
+      <w:r>
+        <w:t>: Initial Leaf Classes</w:t>
+      </w:r>
+    </w:p>
+    <w:p/>
+    <w:p>
+      <w:pPr>
+        <w:jc w:val="center"/>
+      </w:pPr>
+      <w:r>
+        <w:rPr>
+          <w:noProof/>
+        </w:rPr>
+        <w:drawing>
+          <wp:inline distT="0" distB="0" distL="0" distR="0" wp14:anchorId="433AE4C8" wp14:editId="5DB50387">
+            <wp:extent cx="2676525" cy="3027390"/>
+            <wp:effectExtent l="0" t="0" r="0" b="1905"/>
+            <wp:docPr id="51" name="Picture 51"/>
+            <wp:cNvGraphicFramePr>
+              <a:graphicFrameLocks xmlns:a="http://schemas.openxmlformats.org/drawingml/2006/main" noChangeAspect="1"/>
+            </wp:cNvGraphicFramePr>
+            <a:graphic xmlns:a="http://schemas.openxmlformats.org/drawingml/2006/main">
+              <a:graphicData uri="http://schemas.openxmlformats.org/drawingml/2006/picture">
+                <pic:pic xmlns:pic="http://schemas.openxmlformats.org/drawingml/2006/picture">
+                  <pic:nvPicPr>
+                    <pic:cNvPr id="1" name=""/>
+                    <pic:cNvPicPr/>
+                  </pic:nvPicPr>
+                  <pic:blipFill>
+                    <a:blip r:embed="rId36"/>
+                    <a:stretch>
+                      <a:fillRect/>
+                    </a:stretch>
+                  </pic:blipFill>
+                  <pic:spPr>
+                    <a:xfrm>
+                      <a:off x="0" y="0"/>
+                      <a:ext cx="2687453" cy="3039750"/>
+                    </a:xfrm>
+                    <a:prstGeom prst="rect">
+                      <a:avLst/>
+                    </a:prstGeom>
+                  </pic:spPr>
+                </pic:pic>
+              </a:graphicData>
+            </a:graphic>
+          </wp:inline>
+        </w:drawing>
+      </w:r>
+    </w:p>
+    <w:p>
+      <w:pPr>
+        <w:pStyle w:val="Caption"/>
+      </w:pPr>
+      <w:r>
+        <w:t xml:space="preserve">Figure </w:t>
+      </w:r>
+      <w:r>
+        <w:fldChar w:fldCharType="begin"/>
+      </w:r>
+      <w:r>
+        <w:instrText xml:space="preserve"> SEQ Figure \* ARABIC </w:instrText>
+      </w:r>
+      <w:r>
+        <w:fldChar w:fldCharType="separate"/>
+      </w:r>
+      <w:r>
+        <w:rPr>
+          <w:noProof/>
+        </w:rPr>
+        <w:t>31</w:t>
+      </w:r>
+      <w:r>
+        <w:fldChar w:fldCharType="end"/>
+      </w:r>
+      <w:r>
+        <w:t>: Initial Composite Class</w:t>
+      </w:r>
+    </w:p>
+    <w:p>
+      <w:pPr>
+        <w:spacing w:after="240" w:line="480" w:lineRule="auto"/>
+        <w:rPr>
+          <w:rFonts w:ascii="Times New Roman" w:hAnsi="Times New Roman" w:cs="Times New Roman"/>
+          <w:sz w:val="24"/>
+        </w:rPr>
+      </w:pPr>
+      <w:r>
+        <w:rPr>
+          <w:rFonts w:ascii="Times New Roman" w:hAnsi="Times New Roman" w:cs="Times New Roman"/>
+          <w:sz w:val="24"/>
+        </w:rPr>
+        <w:t>W</w:t>
+      </w:r>
+      <w:r>
+        <w:rPr>
+          <w:rFonts w:ascii="Times New Roman" w:hAnsi="Times New Roman" w:cs="Times New Roman"/>
+          <w:sz w:val="24"/>
+        </w:rPr>
+        <w:t>e</w:t>
+      </w:r>
+      <w:r>
+        <w:rPr>
+          <w:rFonts w:ascii="Times New Roman" w:hAnsi="Times New Roman" w:cs="Times New Roman"/>
+          <w:sz w:val="24"/>
+        </w:rPr>
+        <w:t xml:space="preserve"> then needed to implement </w:t>
+      </w:r>
+      <w:r>
+        <w:rPr>
+          <w:rFonts w:ascii="Times New Roman" w:hAnsi="Times New Roman" w:cs="Times New Roman"/>
+          <w:sz w:val="24"/>
+        </w:rPr>
+        <w:t xml:space="preserve">the abstract class which included a method, </w:t>
+      </w:r>
+      <w:proofErr w:type="gramStart"/>
+      <w:r>
+        <w:rPr>
+          <w:rFonts w:ascii="Times New Roman" w:hAnsi="Times New Roman" w:cs="Times New Roman"/>
+          <w:sz w:val="24"/>
+        </w:rPr>
+        <w:t>DisplayCalories(</w:t>
+      </w:r>
+      <w:proofErr w:type="gramEnd"/>
+      <w:r>
+        <w:rPr>
+          <w:rFonts w:ascii="Times New Roman" w:hAnsi="Times New Roman" w:cs="Times New Roman"/>
+          <w:sz w:val="24"/>
+        </w:rPr>
+        <w:t>), that is recursively called to print the number of calories in a soda for each node. The class can be seen in Figure 31, below.</w:t>
+      </w:r>
+    </w:p>
+    <w:p>
+      <w:pPr>
+        <w:spacing w:after="240" w:line="480" w:lineRule="auto"/>
+        <w:jc w:val="center"/>
+        <w:rPr>
+          <w:rFonts w:ascii="Times New Roman" w:hAnsi="Times New Roman" w:cs="Times New Roman"/>
+          <w:sz w:val="24"/>
+        </w:rPr>
+      </w:pPr>
+      <w:r>
+        <w:rPr>
+          <w:noProof/>
+        </w:rPr>
+        <w:lastRenderedPageBreak/>
+        <w:drawing>
+          <wp:inline distT="0" distB="0" distL="0" distR="0" wp14:anchorId="2299208D" wp14:editId="32EBDDB4">
+            <wp:extent cx="5483089" cy="3519487"/>
+            <wp:effectExtent l="0" t="0" r="3810" b="5080"/>
+            <wp:docPr id="52" name="Picture 52"/>
+            <wp:cNvGraphicFramePr>
+              <a:graphicFrameLocks xmlns:a="http://schemas.openxmlformats.org/drawingml/2006/main" noChangeAspect="1"/>
+            </wp:cNvGraphicFramePr>
+            <a:graphic xmlns:a="http://schemas.openxmlformats.org/drawingml/2006/main">
+              <a:graphicData uri="http://schemas.openxmlformats.org/drawingml/2006/picture">
+                <pic:pic xmlns:pic="http://schemas.openxmlformats.org/drawingml/2006/picture">
+                  <pic:nvPicPr>
+                    <pic:cNvPr id="1" name=""/>
+                    <pic:cNvPicPr/>
+                  </pic:nvPicPr>
+                  <pic:blipFill>
+                    <a:blip r:embed="rId37"/>
+                    <a:stretch>
+                      <a:fillRect/>
+                    </a:stretch>
+                  </pic:blipFill>
+                  <pic:spPr>
+                    <a:xfrm>
+                      <a:off x="0" y="0"/>
+                      <a:ext cx="5485537" cy="3521058"/>
+                    </a:xfrm>
+                    <a:prstGeom prst="rect">
+                      <a:avLst/>
+                    </a:prstGeom>
+                  </pic:spPr>
+                </pic:pic>
+              </a:graphicData>
+            </a:graphic>
+          </wp:inline>
+        </w:drawing>
+      </w:r>
+    </w:p>
+    <w:p>
+      <w:pPr>
+        <w:pStyle w:val="Caption"/>
+      </w:pPr>
+      <w:r>
+        <w:t xml:space="preserve">Figure </w:t>
+      </w:r>
+      <w:r>
+        <w:fldChar w:fldCharType="begin"/>
+      </w:r>
+      <w:r>
+        <w:instrText xml:space="preserve"> SEQ Figure \* ARABIC </w:instrText>
+      </w:r>
+      <w:r>
+        <w:fldChar w:fldCharType="separate"/>
+      </w:r>
+      <w:r>
+        <w:rPr>
+          <w:noProof/>
+        </w:rPr>
+        <w:t>32</w:t>
+      </w:r>
+      <w:r>
+        <w:fldChar w:fldCharType="end"/>
+      </w:r>
+      <w:r>
+        <w:t>: Abstract Class</w:t>
+      </w:r>
+    </w:p>
+    <w:p/>
+    <w:p>
+      <w:pPr>
+        <w:spacing w:after="240" w:line="480" w:lineRule="auto"/>
+        <w:rPr>
+          <w:rFonts w:ascii="Times New Roman" w:hAnsi="Times New Roman" w:cs="Times New Roman"/>
+          <w:sz w:val="24"/>
+        </w:rPr>
+      </w:pPr>
+      <w:r>
+        <w:rPr>
+          <w:rFonts w:ascii="Times New Roman" w:hAnsi="Times New Roman" w:cs="Times New Roman"/>
+          <w:sz w:val="24"/>
+        </w:rPr>
+        <w:t>We then implemented the concrete classes for the different soda flavors as shown in Figure 32, below.</w:t>
+      </w:r>
+    </w:p>
+    <w:p>
+      <w:pPr>
+        <w:spacing w:after="240" w:line="480" w:lineRule="auto"/>
+        <w:jc w:val="center"/>
+        <w:rPr>
+          <w:rFonts w:ascii="Times New Roman" w:hAnsi="Times New Roman" w:cs="Times New Roman"/>
+          <w:sz w:val="24"/>
+        </w:rPr>
+      </w:pPr>
+      <w:r>
+        <w:rPr>
+          <w:noProof/>
+        </w:rPr>
+        <w:lastRenderedPageBreak/>
+        <w:drawing>
+          <wp:inline distT="0" distB="0" distL="0" distR="0" wp14:anchorId="0811DBDB" wp14:editId="7A711B7F">
+            <wp:extent cx="4367213" cy="4605637"/>
+            <wp:effectExtent l="0" t="0" r="0" b="5080"/>
+            <wp:docPr id="53" name="Picture 53"/>
+            <wp:cNvGraphicFramePr>
+              <a:graphicFrameLocks xmlns:a="http://schemas.openxmlformats.org/drawingml/2006/main" noChangeAspect="1"/>
+            </wp:cNvGraphicFramePr>
+            <a:graphic xmlns:a="http://schemas.openxmlformats.org/drawingml/2006/main">
+              <a:graphicData uri="http://schemas.openxmlformats.org/drawingml/2006/picture">
+                <pic:pic xmlns:pic="http://schemas.openxmlformats.org/drawingml/2006/picture">
+                  <pic:nvPicPr>
+                    <pic:cNvPr id="1" name=""/>
+                    <pic:cNvPicPr/>
+                  </pic:nvPicPr>
+                  <pic:blipFill>
+                    <a:blip r:embed="rId38"/>
+                    <a:stretch>
+                      <a:fillRect/>
+                    </a:stretch>
+                  </pic:blipFill>
+                  <pic:spPr>
+                    <a:xfrm>
+                      <a:off x="0" y="0"/>
+                      <a:ext cx="4369758" cy="4608321"/>
+                    </a:xfrm>
+                    <a:prstGeom prst="rect">
+                      <a:avLst/>
+                    </a:prstGeom>
+                  </pic:spPr>
+                </pic:pic>
+              </a:graphicData>
+            </a:graphic>
+          </wp:inline>
+        </w:drawing>
+      </w:r>
+    </w:p>
+    <w:p>
+      <w:pPr>
+        <w:pStyle w:val="Caption"/>
+      </w:pPr>
+      <w:r>
+        <w:t xml:space="preserve">Figure </w:t>
+      </w:r>
+      <w:r>
+        <w:fldChar w:fldCharType="begin"/>
+      </w:r>
+      <w:r>
+        <w:instrText xml:space="preserve"> SEQ Figure \* ARABIC </w:instrText>
+      </w:r>
+      <w:r>
+        <w:fldChar w:fldCharType="separate"/>
+      </w:r>
+      <w:r>
+        <w:rPr>
+          <w:noProof/>
+        </w:rPr>
+        <w:t>33</w:t>
+      </w:r>
+      <w:r>
+        <w:fldChar w:fldCharType="end"/>
+      </w:r>
+      <w:r>
+        <w:t>: Concrete Classes</w:t>
+      </w:r>
+    </w:p>
+    <w:p/>
+    <w:p>
+      <w:pPr>
+        <w:spacing w:after="240" w:line="480" w:lineRule="auto"/>
+        <w:rPr>
+          <w:rFonts w:ascii="Times New Roman" w:hAnsi="Times New Roman" w:cs="Times New Roman"/>
+          <w:sz w:val="24"/>
+        </w:rPr>
+      </w:pPr>
+      <w:r>
+        <w:rPr>
+          <w:rFonts w:ascii="Times New Roman" w:hAnsi="Times New Roman" w:cs="Times New Roman"/>
+          <w:sz w:val="24"/>
+        </w:rPr>
+        <w:t>We then implemented the two composite components, Cola and RootBeer, which represent the objects with children as shown in Figure 33, below.</w:t>
+      </w:r>
+    </w:p>
+    <w:p>
+      <w:pPr>
+        <w:spacing w:after="240" w:line="480" w:lineRule="auto"/>
+        <w:jc w:val="center"/>
+        <w:rPr>
+          <w:rFonts w:ascii="Times New Roman" w:hAnsi="Times New Roman" w:cs="Times New Roman"/>
+          <w:sz w:val="24"/>
+        </w:rPr>
+      </w:pPr>
+      <w:r>
+        <w:rPr>
+          <w:noProof/>
+        </w:rPr>
+        <w:lastRenderedPageBreak/>
+        <w:drawing>
+          <wp:inline distT="0" distB="0" distL="0" distR="0" wp14:anchorId="2D67DF6A" wp14:editId="73773022">
+            <wp:extent cx="4514850" cy="2879182"/>
+            <wp:effectExtent l="0" t="0" r="0" b="0"/>
+            <wp:docPr id="54" name="Picture 54"/>
+            <wp:cNvGraphicFramePr>
+              <a:graphicFrameLocks xmlns:a="http://schemas.openxmlformats.org/drawingml/2006/main" noChangeAspect="1"/>
+            </wp:cNvGraphicFramePr>
+            <a:graphic xmlns:a="http://schemas.openxmlformats.org/drawingml/2006/main">
+              <a:graphicData uri="http://schemas.openxmlformats.org/drawingml/2006/picture">
+                <pic:pic xmlns:pic="http://schemas.openxmlformats.org/drawingml/2006/picture">
+                  <pic:nvPicPr>
+                    <pic:cNvPr id="1" name=""/>
+                    <pic:cNvPicPr/>
+                  </pic:nvPicPr>
+                  <pic:blipFill>
+                    <a:blip r:embed="rId39"/>
+                    <a:stretch>
+                      <a:fillRect/>
+                    </a:stretch>
+                  </pic:blipFill>
+                  <pic:spPr>
+                    <a:xfrm>
+                      <a:off x="0" y="0"/>
+                      <a:ext cx="4517637" cy="2880959"/>
+                    </a:xfrm>
+                    <a:prstGeom prst="rect">
+                      <a:avLst/>
+                    </a:prstGeom>
+                  </pic:spPr>
+                </pic:pic>
+              </a:graphicData>
+            </a:graphic>
+          </wp:inline>
+        </w:drawing>
+      </w:r>
+    </w:p>
+    <w:p>
+      <w:pPr>
+        <w:pStyle w:val="Caption"/>
+      </w:pPr>
+      <w:r>
+        <w:t xml:space="preserve">Figure </w:t>
+      </w:r>
+      <w:r>
+        <w:fldChar w:fldCharType="begin"/>
+      </w:r>
+      <w:r>
+        <w:instrText xml:space="preserve"> SEQ Figure \* ARABIC </w:instrText>
+      </w:r>
+      <w:r>
+        <w:fldChar w:fldCharType="separate"/>
+      </w:r>
+      <w:r>
+        <w:rPr>
+          <w:noProof/>
+        </w:rPr>
+        <w:t>34</w:t>
+      </w:r>
+      <w:r>
+        <w:fldChar w:fldCharType="end"/>
+      </w:r>
+      <w:r>
+        <w:t>: Composite Classes</w:t>
+      </w:r>
+    </w:p>
+    <w:p/>
+    <w:p>
+      <w:pPr>
+        <w:spacing w:after="240" w:line="480" w:lineRule="auto"/>
+        <w:rPr>
+          <w:rFonts w:ascii="Times New Roman" w:hAnsi="Times New Roman" w:cs="Times New Roman"/>
+          <w:sz w:val="24"/>
+        </w:rPr>
+      </w:pPr>
+      <w:r>
+        <w:rPr>
+          <w:rFonts w:ascii="Times New Roman" w:hAnsi="Times New Roman" w:cs="Times New Roman"/>
+          <w:sz w:val="24"/>
+        </w:rPr>
+        <w:t xml:space="preserve">The last component to be added is a </w:t>
+      </w:r>
+      <w:r>
+        <w:rPr>
+          <w:rFonts w:ascii="Times New Roman" w:hAnsi="Times New Roman" w:cs="Times New Roman"/>
+          <w:sz w:val="24"/>
+        </w:rPr>
+        <w:t>composite class to be used as the root node shown in Figure 34, below.</w:t>
+      </w:r>
+    </w:p>
+    <w:p>
+      <w:pPr>
+        <w:spacing w:after="240" w:line="480" w:lineRule="auto"/>
+        <w:jc w:val="center"/>
+        <w:rPr>
+          <w:rFonts w:ascii="Times New Roman" w:hAnsi="Times New Roman" w:cs="Times New Roman"/>
+          <w:sz w:val="24"/>
+        </w:rPr>
+      </w:pPr>
+      <w:r>
+        <w:rPr>
+          <w:noProof/>
+        </w:rPr>
+        <w:drawing>
+          <wp:inline distT="0" distB="0" distL="0" distR="0" wp14:anchorId="71D48781" wp14:editId="40479D6A">
+            <wp:extent cx="4757738" cy="871744"/>
+            <wp:effectExtent l="0" t="0" r="5080" b="5080"/>
+            <wp:docPr id="55" name="Picture 55"/>
+            <wp:cNvGraphicFramePr>
+              <a:graphicFrameLocks xmlns:a="http://schemas.openxmlformats.org/drawingml/2006/main" noChangeAspect="1"/>
+            </wp:cNvGraphicFramePr>
+            <a:graphic xmlns:a="http://schemas.openxmlformats.org/drawingml/2006/main">
+              <a:graphicData uri="http://schemas.openxmlformats.org/drawingml/2006/picture">
+                <pic:pic xmlns:pic="http://schemas.openxmlformats.org/drawingml/2006/picture">
+                  <pic:nvPicPr>
+                    <pic:cNvPr id="1" name=""/>
+                    <pic:cNvPicPr/>
+                  </pic:nvPicPr>
+                  <pic:blipFill>
+                    <a:blip r:embed="rId40"/>
+                    <a:stretch>
+                      <a:fillRect/>
+                    </a:stretch>
+                  </pic:blipFill>
+                  <pic:spPr>
+                    <a:xfrm>
+                      <a:off x="0" y="0"/>
+                      <a:ext cx="4790712" cy="877786"/>
+                    </a:xfrm>
+                    <a:prstGeom prst="rect">
+                      <a:avLst/>
+                    </a:prstGeom>
+                  </pic:spPr>
+                </pic:pic>
+              </a:graphicData>
+            </a:graphic>
+          </wp:inline>
+        </w:drawing>
+      </w:r>
+    </w:p>
+    <w:p>
+      <w:pPr>
+        <w:pStyle w:val="Caption"/>
+      </w:pPr>
+      <w:r>
+        <w:t xml:space="preserve">Figure </w:t>
+      </w:r>
+      <w:r>
+        <w:fldChar w:fldCharType="begin"/>
+      </w:r>
+      <w:r>
+        <w:instrText xml:space="preserve"> SEQ Figure \* ARABIC </w:instrText>
+      </w:r>
+      <w:r>
+        <w:fldChar w:fldCharType="separate"/>
+      </w:r>
+      <w:r>
+        <w:rPr>
+          <w:noProof/>
+        </w:rPr>
+        <w:t>35</w:t>
+      </w:r>
+      <w:r>
+        <w:fldChar w:fldCharType="end"/>
+      </w:r>
+      <w:r>
+        <w:t>: Composite Root Class</w:t>
+      </w:r>
+    </w:p>
+    <w:p/>
+    <w:p>
+      <w:pPr>
+        <w:spacing w:after="240" w:line="480" w:lineRule="auto"/>
+        <w:rPr>
+          <w:rFonts w:ascii="Times New Roman" w:hAnsi="Times New Roman" w:cs="Times New Roman"/>
+          <w:sz w:val="24"/>
+        </w:rPr>
+      </w:pPr>
+      <w:r>
+        <w:rPr>
+          <w:rFonts w:ascii="Times New Roman" w:hAnsi="Times New Roman" w:cs="Times New Roman"/>
+          <w:sz w:val="24"/>
+        </w:rPr>
+        <w:t xml:space="preserve">We could then utilize our hierarchy as shown in Figure 35 which yielded the output shown in Figure 36. </w:t>
+      </w:r>
+    </w:p>
+    <w:p>
+      <w:pPr>
+        <w:spacing w:after="240" w:line="480" w:lineRule="auto"/>
+        <w:jc w:val="center"/>
+        <w:rPr>
+          <w:rFonts w:ascii="Times New Roman" w:hAnsi="Times New Roman" w:cs="Times New Roman"/>
+          <w:sz w:val="24"/>
+        </w:rPr>
+      </w:pPr>
+      <w:r>
+        <w:rPr>
+          <w:noProof/>
+        </w:rPr>
+        <w:lastRenderedPageBreak/>
+        <w:drawing>
+          <wp:inline distT="0" distB="0" distL="0" distR="0" wp14:anchorId="0048064A" wp14:editId="21FD767C">
+            <wp:extent cx="4126402" cy="4638675"/>
+            <wp:effectExtent l="0" t="0" r="7620" b="0"/>
+            <wp:docPr id="66" name="Picture 66"/>
+            <wp:cNvGraphicFramePr>
+              <a:graphicFrameLocks xmlns:a="http://schemas.openxmlformats.org/drawingml/2006/main" noChangeAspect="1"/>
+            </wp:cNvGraphicFramePr>
+            <a:graphic xmlns:a="http://schemas.openxmlformats.org/drawingml/2006/main">
+              <a:graphicData uri="http://schemas.openxmlformats.org/drawingml/2006/picture">
+                <pic:pic xmlns:pic="http://schemas.openxmlformats.org/drawingml/2006/picture">
+                  <pic:nvPicPr>
+                    <pic:cNvPr id="1" name=""/>
+                    <pic:cNvPicPr/>
+                  </pic:nvPicPr>
+                  <pic:blipFill>
+                    <a:blip r:embed="rId41"/>
+                    <a:stretch>
+                      <a:fillRect/>
+                    </a:stretch>
+                  </pic:blipFill>
+                  <pic:spPr>
+                    <a:xfrm>
+                      <a:off x="0" y="0"/>
+                      <a:ext cx="4128370" cy="4640887"/>
+                    </a:xfrm>
+                    <a:prstGeom prst="rect">
+                      <a:avLst/>
+                    </a:prstGeom>
+                  </pic:spPr>
+                </pic:pic>
+              </a:graphicData>
+            </a:graphic>
+          </wp:inline>
+        </w:drawing>
+      </w:r>
+    </w:p>
+    <w:p>
+      <w:pPr>
+        <w:pStyle w:val="Caption"/>
+      </w:pPr>
+      <w:r>
+        <w:t xml:space="preserve">Figure </w:t>
+      </w:r>
+      <w:r>
+        <w:fldChar w:fldCharType="begin"/>
+      </w:r>
+      <w:r>
+        <w:instrText xml:space="preserve"> SEQ Figure \* ARABIC </w:instrText>
+      </w:r>
+      <w:r>
+        <w:fldChar w:fldCharType="separate"/>
+      </w:r>
+      <w:r>
+        <w:rPr>
+          <w:noProof/>
+        </w:rPr>
+        <w:t>36</w:t>
+      </w:r>
+      <w:r>
+        <w:fldChar w:fldCharType="end"/>
+      </w:r>
+      <w:r>
+        <w:t>: Composite Pattern Main</w:t>
+      </w:r>
+    </w:p>
+    <w:p>
+      <w:pPr>
+        <w:jc w:val="center"/>
+      </w:pPr>
+      <w:r>
+        <w:rPr>
+          <w:noProof/>
+        </w:rPr>
+        <w:drawing>
+          <wp:inline distT="0" distB="0" distL="0" distR="0" wp14:anchorId="0D595E77" wp14:editId="613D66C1">
+            <wp:extent cx="3900488" cy="2317122"/>
+            <wp:effectExtent l="0" t="0" r="5080" b="6985"/>
+            <wp:docPr id="67" name="Picture 67"/>
+            <wp:cNvGraphicFramePr>
+              <a:graphicFrameLocks xmlns:a="http://schemas.openxmlformats.org/drawingml/2006/main" noChangeAspect="1"/>
+            </wp:cNvGraphicFramePr>
+            <a:graphic xmlns:a="http://schemas.openxmlformats.org/drawingml/2006/main">
+              <a:graphicData uri="http://schemas.openxmlformats.org/drawingml/2006/picture">
+                <pic:pic xmlns:pic="http://schemas.openxmlformats.org/drawingml/2006/picture">
+                  <pic:nvPicPr>
+                    <pic:cNvPr id="1" name=""/>
+                    <pic:cNvPicPr/>
+                  </pic:nvPicPr>
+                  <pic:blipFill>
+                    <a:blip r:embed="rId42"/>
+                    <a:stretch>
+                      <a:fillRect/>
+                    </a:stretch>
+                  </pic:blipFill>
+                  <pic:spPr>
+                    <a:xfrm>
+                      <a:off x="0" y="0"/>
+                      <a:ext cx="3907420" cy="2321240"/>
+                    </a:xfrm>
+                    <a:prstGeom prst="rect">
+                      <a:avLst/>
+                    </a:prstGeom>
+                  </pic:spPr>
+                </pic:pic>
+              </a:graphicData>
+            </a:graphic>
+          </wp:inline>
+        </w:drawing>
+      </w:r>
+    </w:p>
+    <w:p>
+      <w:pPr>
+        <w:pStyle w:val="Caption"/>
+      </w:pPr>
+      <w:r>
+        <w:t xml:space="preserve">Figure </w:t>
+      </w:r>
+      <w:r>
+        <w:fldChar w:fldCharType="begin"/>
+      </w:r>
+      <w:r>
+        <w:instrText xml:space="preserve"> SEQ Figure \* ARABIC </w:instrText>
+      </w:r>
+      <w:r>
+        <w:fldChar w:fldCharType="separate"/>
+      </w:r>
+      <w:r>
+        <w:rPr>
+          <w:noProof/>
+        </w:rPr>
+        <w:t>37</w:t>
+      </w:r>
+      <w:r>
+        <w:fldChar w:fldCharType="end"/>
+      </w:r>
+      <w:r>
+        <w:t>: Composite Pattern Output</w:t>
+      </w:r>
+    </w:p>
+    <w:p>
+      <w:pPr>
+        <w:spacing w:after="240" w:line="480" w:lineRule="auto"/>
+        <w:rPr>
+          <w:rFonts w:ascii="Times New Roman" w:hAnsi="Times New Roman" w:cs="Times New Roman"/>
+          <w:sz w:val="24"/>
+        </w:rPr>
+      </w:pPr>
+      <w:r>
+        <w:rPr>
+          <w:rFonts w:ascii="Times New Roman" w:hAnsi="Times New Roman" w:cs="Times New Roman"/>
+          <w:sz w:val="24"/>
+        </w:rPr>
+        <w:lastRenderedPageBreak/>
+        <w:t xml:space="preserve">Now that all the classes have been implemented, we can run our test suite and see that all test pass as shown in Figure 37, below. </w:t>
+      </w:r>
+    </w:p>
+    <w:p>
+      <w:pPr>
+        <w:spacing w:after="240" w:line="480" w:lineRule="auto"/>
+        <w:rPr>
+          <w:rFonts w:ascii="Times New Roman" w:hAnsi="Times New Roman" w:cs="Times New Roman"/>
+          <w:sz w:val="24"/>
+        </w:rPr>
+      </w:pPr>
+      <w:r>
+        <w:rPr>
+          <w:noProof/>
+        </w:rPr>
+        <w:drawing>
+          <wp:inline distT="0" distB="0" distL="0" distR="0" wp14:anchorId="7F265179" wp14:editId="2322C27E">
+            <wp:extent cx="5943600" cy="5729605"/>
+            <wp:effectExtent l="0" t="0" r="0" b="4445"/>
+            <wp:docPr id="69" name="Picture 69"/>
+            <wp:cNvGraphicFramePr>
+              <a:graphicFrameLocks xmlns:a="http://schemas.openxmlformats.org/drawingml/2006/main" noChangeAspect="1"/>
+            </wp:cNvGraphicFramePr>
+            <a:graphic xmlns:a="http://schemas.openxmlformats.org/drawingml/2006/main">
+              <a:graphicData uri="http://schemas.openxmlformats.org/drawingml/2006/picture">
+                <pic:pic xmlns:pic="http://schemas.openxmlformats.org/drawingml/2006/picture">
+                  <pic:nvPicPr>
+                    <pic:cNvPr id="1" name=""/>
+                    <pic:cNvPicPr/>
+                  </pic:nvPicPr>
+                  <pic:blipFill>
+                    <a:blip r:embed="rId43"/>
+                    <a:stretch>
+                      <a:fillRect/>
+                    </a:stretch>
+                  </pic:blipFill>
+                  <pic:spPr>
+                    <a:xfrm>
+                      <a:off x="0" y="0"/>
+                      <a:ext cx="5943600" cy="5729605"/>
+                    </a:xfrm>
+                    <a:prstGeom prst="rect">
+                      <a:avLst/>
+                    </a:prstGeom>
+                  </pic:spPr>
+                </pic:pic>
+              </a:graphicData>
+            </a:graphic>
+          </wp:inline>
+        </w:drawing>
+      </w:r>
+    </w:p>
+    <w:p>
+      <w:pPr>
+        <w:pStyle w:val="Caption"/>
+      </w:pPr>
+      <w:r>
+        <w:t xml:space="preserve">Figure </w:t>
+      </w:r>
+      <w:r>
+        <w:fldChar w:fldCharType="begin"/>
+      </w:r>
+      <w:r>
+        <w:instrText xml:space="preserve"> SEQ Figure \* ARABIC </w:instrText>
+      </w:r>
+      <w:r>
+        <w:fldChar w:fldCharType="separate"/>
+      </w:r>
+      <w:r>
+        <w:rPr>
+          <w:noProof/>
+        </w:rPr>
+        <w:t>38</w:t>
+      </w:r>
+      <w:r>
+        <w:fldChar w:fldCharType="end"/>
+      </w:r>
+      <w:r>
+        <w:t>: Passed Test</w:t>
+      </w:r>
+    </w:p>
+    <w:p>
+      <w:bookmarkStart w:id="15" w:name="_GoBack"/>
+      <w:bookmarkEnd w:id="15"/>
+    </w:p>
+    <w:p>
+      <w:pPr>
+        <w:spacing w:after="240" w:line="480" w:lineRule="auto"/>
+        <w:rPr>
+          <w:rFonts w:ascii="Times New Roman" w:hAnsi="Times New Roman" w:cs="Times New Roman"/>
+          <w:sz w:val="24"/>
+        </w:rPr>
+      </w:pPr>
+      <w:r>
+        <w:rPr>
+          <w:rFonts w:ascii="Times New Roman" w:hAnsi="Times New Roman" w:cs="Times New Roman"/>
+          <w:sz w:val="24"/>
+        </w:rPr>
+        <w:t xml:space="preserve">As seen from this section of the project, the Composite Pattern is a useful way to implement a hierarchy where the client can </w:t>
+      </w:r>
+      <w:r>
+        <w:rPr>
+          <w:rFonts w:ascii="Times New Roman" w:hAnsi="Times New Roman" w:cs="Times New Roman"/>
+          <w:sz w:val="24"/>
+        </w:rPr>
+        <w:t xml:space="preserve">apply similar functions to all parts. Developers should be careful </w:t>
+      </w:r>
+      <w:r>
+        <w:rPr>
+          <w:rFonts w:ascii="Times New Roman" w:hAnsi="Times New Roman" w:cs="Times New Roman"/>
+          <w:sz w:val="24"/>
+        </w:rPr>
+        <w:lastRenderedPageBreak/>
+        <w:t xml:space="preserve">when using this pattern as to what design they follow, uniformity or type safety. Uniformity allows the client to treat leaves and composites the same but the type can be lost as a leaf can perform a function only a composite should. It is better to follow the type safety design as this project has which implements the leaves and composites separately therefore preserving the type. </w:t>
+      </w:r>
       <w:r>
         <w:rPr>
           <w:rFonts w:ascii="Times New Roman" w:hAnsi="Times New Roman" w:cs="Times New Roman"/>
@@ -10123,13 +11004,63 @@
           <w:szCs w:val="24"/>
         </w:rPr>
       </w:pPr>
-      <w:r>
-        <w:rPr>
-          <w:rFonts w:ascii="Times New Roman" w:hAnsi="Times New Roman" w:cs="Times New Roman"/>
-          <w:sz w:val="24"/>
-          <w:szCs w:val="24"/>
-        </w:rPr>
-        <w:t>http://csharpindepth.com/Articles/General/Singleton.aspx</w:t>
+      <w:hyperlink r:id="rId44" w:history="1">
+        <w:r>
+          <w:rPr>
+            <w:rStyle w:val="Hyperlink"/>
+            <w:rFonts w:ascii="Times New Roman" w:hAnsi="Times New Roman" w:cs="Times New Roman"/>
+            <w:sz w:val="24"/>
+            <w:szCs w:val="24"/>
+          </w:rPr>
+          <w:t>http://csharpindepth.com/Articles/General/Singleton.aspx</w:t>
+        </w:r>
+      </w:hyperlink>
+    </w:p>
+    <w:p>
+      <w:pPr>
+        <w:spacing w:after="0" w:line="480" w:lineRule="auto"/>
+        <w:contextualSpacing/>
+        <w:rPr>
+          <w:rFonts w:ascii="Times New Roman" w:hAnsi="Times New Roman" w:cs="Times New Roman"/>
+          <w:sz w:val="24"/>
+          <w:szCs w:val="24"/>
+        </w:rPr>
+      </w:pPr>
+    </w:p>
+    <w:p>
+      <w:pPr>
+        <w:spacing w:after="0" w:line="480" w:lineRule="auto"/>
+        <w:ind w:left="720" w:hanging="720"/>
+        <w:contextualSpacing/>
+        <w:rPr>
+          <w:rFonts w:ascii="Times New Roman" w:hAnsi="Times New Roman" w:cs="Times New Roman"/>
+          <w:sz w:val="24"/>
+          <w:szCs w:val="24"/>
+        </w:rPr>
+      </w:pPr>
+      <w:r>
+        <w:rPr>
+          <w:rFonts w:ascii="Times New Roman" w:hAnsi="Times New Roman" w:cs="Times New Roman"/>
+          <w:sz w:val="24"/>
+          <w:szCs w:val="24"/>
+        </w:rPr>
+        <w:t>Composite. (n.d.). Re</w:t>
+      </w:r>
+      <w:r>
+        <w:rPr>
+          <w:rFonts w:ascii="Times New Roman" w:hAnsi="Times New Roman" w:cs="Times New Roman"/>
+          <w:sz w:val="24"/>
+          <w:szCs w:val="24"/>
+        </w:rPr>
+        <w:t xml:space="preserve">trieved December 07, 2017, from </w:t>
+      </w:r>
+      <w:r>
+        <w:rPr>
+          <w:rFonts w:ascii="Times New Roman" w:hAnsi="Times New Roman" w:cs="Times New Roman"/>
+          <w:sz w:val="24"/>
+          <w:szCs w:val="24"/>
+        </w:rPr>
+        <w:t>http://www.dofactory.com/net/composite-design-pattern</w:t>
       </w:r>
     </w:p>
     <w:p>
@@ -10143,7 +11074,7 @@
       </w:pPr>
     </w:p>
     <w:sectPr>
-      <w:footerReference w:type="default" r:id="rId30"/>
+      <w:footerReference w:type="default" r:id="rId45"/>
       <w:pgSz w:w="12240" w:h="15840"/>
       <w:pgMar w:top="1440" w:right="1440" w:bottom="1440" w:left="1440" w:header="720" w:footer="720" w:gutter="0"/>
       <w:cols w:space="720"/>
@@ -10155,7 +11086,7 @@
 </file>
 
 <file path=word/endnotes.xml><?xml version="1.0" encoding="utf-8"?>
-<w:endnotes xmlns:wpc="http://schemas.microsoft.com/office/word/2010/wordprocessingCanvas" xmlns:mc="http://schemas.openxmlformats.org/markup-compatibility/2006" xmlns:o="urn:schemas-microsoft-com:office:office" xmlns:r="http://schemas.openxmlformats.org/officeDocument/2006/relationships" xmlns:m="http://schemas.openxmlformats.org/officeDocument/2006/math" xmlns:v="urn:schemas-microsoft-com:vml" xmlns:wp14="http://schemas.microsoft.com/office/word/2010/wordprocessingDrawing" xmlns:wp="http://schemas.openxmlformats.org/drawingml/2006/wordprocessingDrawing" xmlns:w10="urn:schemas-microsoft-com:office:word" xmlns:w="http://schemas.openxmlformats.org/wordprocessingml/2006/main" xmlns:w14="http://schemas.microsoft.com/office/word/2010/wordml" xmlns:w15="http://schemas.microsoft.com/office/word/2012/wordml" xmlns:wpg="http://schemas.microsoft.com/office/word/2010/wordprocessingGroup" xmlns:wpi="http://schemas.microsoft.com/office/word/2010/wordprocessingInk" xmlns:wne="http://schemas.microsoft.com/office/word/2006/wordml" xmlns:wps="http://schemas.microsoft.com/office/word/2010/wordprocessingShape" mc:Ignorable="w14 w15 wp14">
+<w:endnotes xmlns:wpc="http://schemas.microsoft.com/office/word/2010/wordprocessingCanvas" xmlns:cx="http://schemas.microsoft.com/office/drawing/2014/chartex" xmlns:cx1="http://schemas.microsoft.com/office/drawing/2015/9/8/chartex" xmlns:cx2="http://schemas.microsoft.com/office/drawing/2015/10/21/chartex" xmlns:cx3="http://schemas.microsoft.com/office/drawing/2016/5/9/chartex" xmlns:cx4="http://schemas.microsoft.com/office/drawing/2016/5/10/chartex" xmlns:cx5="http://schemas.microsoft.com/office/drawing/2016/5/11/chartex" xmlns:cx6="http://schemas.microsoft.com/office/drawing/2016/5/12/chartex" xmlns:cx7="http://schemas.microsoft.com/office/drawing/2016/5/13/chartex" xmlns:cx8="http://schemas.microsoft.com/office/drawing/2016/5/14/chartex" xmlns:mc="http://schemas.openxmlformats.org/markup-compatibility/2006" xmlns:aink="http://schemas.microsoft.com/office/drawing/2016/ink" xmlns:am3d="http://schemas.microsoft.com/office/drawing/2017/model3d" xmlns:o="urn:schemas-microsoft-com:office:office" xmlns:r="http://schemas.openxmlformats.org/officeDocument/2006/relationships" xmlns:m="http://schemas.openxmlformats.org/officeDocument/2006/math" xmlns:v="urn:schemas-microsoft-com:vml" xmlns:wp14="http://schemas.microsoft.com/office/word/2010/wordprocessingDrawing" xmlns:wp="http://schemas.openxmlformats.org/drawingml/2006/wordprocessingDrawing" xmlns:w10="urn:schemas-microsoft-com:office:word" xmlns:w="http://schemas.openxmlformats.org/wordprocessingml/2006/main" xmlns:w14="http://schemas.microsoft.com/office/word/2010/wordml" xmlns:w15="http://schemas.microsoft.com/office/word/2012/wordml" xmlns:w16cid="http://schemas.microsoft.com/office/word/2016/wordml/cid" xmlns:w16se="http://schemas.microsoft.com/office/word/2015/wordml/symex" xmlns:wpg="http://schemas.microsoft.com/office/word/2010/wordprocessingGroup" xmlns:wpi="http://schemas.microsoft.com/office/word/2010/wordprocessingInk" xmlns:wne="http://schemas.microsoft.com/office/word/2006/wordml" xmlns:wps="http://schemas.microsoft.com/office/word/2010/wordprocessingShape" mc:Ignorable="w14 w15 w16se w16cid wp14">
   <w:endnote w:type="separator" w:id="-1">
     <w:p>
       <w:pPr>
@@ -10180,7 +11111,7 @@
 </file>
 
 <file path=word/footer1.xml><?xml version="1.0" encoding="utf-8"?>
-<w:ftr xmlns:wpc="http://schemas.microsoft.com/office/word/2010/wordprocessingCanvas" xmlns:mc="http://schemas.openxmlformats.org/markup-compatibility/2006" xmlns:o="urn:schemas-microsoft-com:office:office" xmlns:r="http://schemas.openxmlformats.org/officeDocument/2006/relationships" xmlns:m="http://schemas.openxmlformats.org/officeDocument/2006/math" xmlns:v="urn:schemas-microsoft-com:vml" xmlns:wp14="http://schemas.microsoft.com/office/word/2010/wordprocessingDrawing" xmlns:wp="http://schemas.openxmlformats.org/drawingml/2006/wordprocessingDrawing" xmlns:w10="urn:schemas-microsoft-com:office:word" xmlns:w="http://schemas.openxmlformats.org/wordprocessingml/2006/main" xmlns:w14="http://schemas.microsoft.com/office/word/2010/wordml" xmlns:w15="http://schemas.microsoft.com/office/word/2012/wordml" xmlns:wpg="http://schemas.microsoft.com/office/word/2010/wordprocessingGroup" xmlns:wpi="http://schemas.microsoft.com/office/word/2010/wordprocessingInk" xmlns:wne="http://schemas.microsoft.com/office/word/2006/wordml" xmlns:wps="http://schemas.microsoft.com/office/word/2010/wordprocessingShape" mc:Ignorable="w14 w15 wp14">
+<w:ftr xmlns:wpc="http://schemas.microsoft.com/office/word/2010/wordprocessingCanvas" xmlns:cx="http://schemas.microsoft.com/office/drawing/2014/chartex" xmlns:cx1="http://schemas.microsoft.com/office/drawing/2015/9/8/chartex" xmlns:cx2="http://schemas.microsoft.com/office/drawing/2015/10/21/chartex" xmlns:cx3="http://schemas.microsoft.com/office/drawing/2016/5/9/chartex" xmlns:cx4="http://schemas.microsoft.com/office/drawing/2016/5/10/chartex" xmlns:cx5="http://schemas.microsoft.com/office/drawing/2016/5/11/chartex" xmlns:cx6="http://schemas.microsoft.com/office/drawing/2016/5/12/chartex" xmlns:cx7="http://schemas.microsoft.com/office/drawing/2016/5/13/chartex" xmlns:cx8="http://schemas.microsoft.com/office/drawing/2016/5/14/chartex" xmlns:mc="http://schemas.openxmlformats.org/markup-compatibility/2006" xmlns:aink="http://schemas.microsoft.com/office/drawing/2016/ink" xmlns:am3d="http://schemas.microsoft.com/office/drawing/2017/model3d" xmlns:o="urn:schemas-microsoft-com:office:office" xmlns:r="http://schemas.openxmlformats.org/officeDocument/2006/relationships" xmlns:m="http://schemas.openxmlformats.org/officeDocument/2006/math" xmlns:v="urn:schemas-microsoft-com:vml" xmlns:wp14="http://schemas.microsoft.com/office/word/2010/wordprocessingDrawing" xmlns:wp="http://schemas.openxmlformats.org/drawingml/2006/wordprocessingDrawing" xmlns:w10="urn:schemas-microsoft-com:office:word" xmlns:w="http://schemas.openxmlformats.org/wordprocessingml/2006/main" xmlns:w14="http://schemas.microsoft.com/office/word/2010/wordml" xmlns:w15="http://schemas.microsoft.com/office/word/2012/wordml" xmlns:w16cid="http://schemas.microsoft.com/office/word/2016/wordml/cid" xmlns:w16se="http://schemas.microsoft.com/office/word/2015/wordml/symex" xmlns:wpg="http://schemas.microsoft.com/office/word/2010/wordprocessingGroup" xmlns:wpi="http://schemas.microsoft.com/office/word/2010/wordprocessingInk" xmlns:wne="http://schemas.microsoft.com/office/word/2006/wordml" xmlns:wps="http://schemas.microsoft.com/office/word/2010/wordprocessingShape" mc:Ignorable="w14 w15 w16se w16cid wp14">
   <w:sdt>
     <w:sdtPr>
       <w:rPr>
@@ -10235,7 +11166,7 @@
             <w:noProof/>
             <w:sz w:val="24"/>
           </w:rPr>
-          <w:t>21</w:t>
+          <w:t>30</w:t>
         </w:r>
         <w:r>
           <w:rPr>
@@ -10257,7 +11188,7 @@
 </file>
 
 <file path=word/footnotes.xml><?xml version="1.0" encoding="utf-8"?>
-<w:footnotes xmlns:wpc="http://schemas.microsoft.com/office/word/2010/wordprocessingCanvas" xmlns:mc="http://schemas.openxmlformats.org/markup-compatibility/2006" xmlns:o="urn:schemas-microsoft-com:office:office" xmlns:r="http://schemas.openxmlformats.org/officeDocument/2006/relationships" xmlns:m="http://schemas.openxmlformats.org/officeDocument/2006/math" xmlns:v="urn:schemas-microsoft-com:vml" xmlns:wp14="http://schemas.microsoft.com/office/word/2010/wordprocessingDrawing" xmlns:wp="http://schemas.openxmlformats.org/drawingml/2006/wordprocessingDrawing" xmlns:w10="urn:schemas-microsoft-com:office:word" xmlns:w="http://schemas.openxmlformats.org/wordprocessingml/2006/main" xmlns:w14="http://schemas.microsoft.com/office/word/2010/wordml" xmlns:w15="http://schemas.microsoft.com/office/word/2012/wordml" xmlns:wpg="http://schemas.microsoft.com/office/word/2010/wordprocessingGroup" xmlns:wpi="http://schemas.microsoft.com/office/word/2010/wordprocessingInk" xmlns:wne="http://schemas.microsoft.com/office/word/2006/wordml" xmlns:wps="http://schemas.microsoft.com/office/word/2010/wordprocessingShape" mc:Ignorable="w14 w15 wp14">
+<w:footnotes xmlns:wpc="http://schemas.microsoft.com/office/word/2010/wordprocessingCanvas" xmlns:cx="http://schemas.microsoft.com/office/drawing/2014/chartex" xmlns:cx1="http://schemas.microsoft.com/office/drawing/2015/9/8/chartex" xmlns:cx2="http://schemas.microsoft.com/office/drawing/2015/10/21/chartex" xmlns:cx3="http://schemas.microsoft.com/office/drawing/2016/5/9/chartex" xmlns:cx4="http://schemas.microsoft.com/office/drawing/2016/5/10/chartex" xmlns:cx5="http://schemas.microsoft.com/office/drawing/2016/5/11/chartex" xmlns:cx6="http://schemas.microsoft.com/office/drawing/2016/5/12/chartex" xmlns:cx7="http://schemas.microsoft.com/office/drawing/2016/5/13/chartex" xmlns:cx8="http://schemas.microsoft.com/office/drawing/2016/5/14/chartex" xmlns:mc="http://schemas.openxmlformats.org/markup-compatibility/2006" xmlns:aink="http://schemas.microsoft.com/office/drawing/2016/ink" xmlns:am3d="http://schemas.microsoft.com/office/drawing/2017/model3d" xmlns:o="urn:schemas-microsoft-com:office:office" xmlns:r="http://schemas.openxmlformats.org/officeDocument/2006/relationships" xmlns:m="http://schemas.openxmlformats.org/officeDocument/2006/math" xmlns:v="urn:schemas-microsoft-com:vml" xmlns:wp14="http://schemas.microsoft.com/office/word/2010/wordprocessingDrawing" xmlns:wp="http://schemas.openxmlformats.org/drawingml/2006/wordprocessingDrawing" xmlns:w10="urn:schemas-microsoft-com:office:word" xmlns:w="http://schemas.openxmlformats.org/wordprocessingml/2006/main" xmlns:w14="http://schemas.microsoft.com/office/word/2010/wordml" xmlns:w15="http://schemas.microsoft.com/office/word/2012/wordml" xmlns:w16cid="http://schemas.microsoft.com/office/word/2016/wordml/cid" xmlns:w16se="http://schemas.microsoft.com/office/word/2015/wordml/symex" xmlns:wpg="http://schemas.microsoft.com/office/word/2010/wordprocessingGroup" xmlns:wpi="http://schemas.microsoft.com/office/word/2010/wordprocessingInk" xmlns:wne="http://schemas.microsoft.com/office/word/2006/wordml" xmlns:wps="http://schemas.microsoft.com/office/word/2010/wordprocessingShape" mc:Ignorable="w14 w15 w16se w16cid wp14">
   <w:footnote w:type="separator" w:id="-1">
     <w:p>
       <w:pPr>
@@ -10282,7 +11213,7 @@
 </file>
 
 <file path=word/styles.xml><?xml version="1.0" encoding="utf-8"?>
-<w:styles xmlns:mc="http://schemas.openxmlformats.org/markup-compatibility/2006" xmlns:r="http://schemas.openxmlformats.org/officeDocument/2006/relationships" xmlns:w="http://schemas.openxmlformats.org/wordprocessingml/2006/main" xmlns:w14="http://schemas.microsoft.com/office/word/2010/wordml" xmlns:w15="http://schemas.microsoft.com/office/word/2012/wordml" mc:Ignorable="w14 w15">
+<w:styles xmlns:mc="http://schemas.openxmlformats.org/markup-compatibility/2006" xmlns:r="http://schemas.openxmlformats.org/officeDocument/2006/relationships" xmlns:w="http://schemas.openxmlformats.org/wordprocessingml/2006/main" xmlns:w14="http://schemas.microsoft.com/office/word/2010/wordml" xmlns:w15="http://schemas.microsoft.com/office/word/2012/wordml" xmlns:w16cid="http://schemas.microsoft.com/office/word/2016/wordml/cid" xmlns:w16se="http://schemas.microsoft.com/office/word/2015/wordml/symex" mc:Ignorable="w14 w15 w16se w16cid">
   <w:docDefaults>
     <w:rPrDefault>
       <w:rPr>
@@ -10298,7 +11229,7 @@
       </w:pPr>
     </w:pPrDefault>
   </w:docDefaults>
-  <w:latentStyles w:defLockedState="0" w:defUIPriority="99" w:defSemiHidden="0" w:defUnhideWhenUsed="0" w:defQFormat="0" w:count="371">
+  <w:latentStyles w:defLockedState="0" w:defUIPriority="99" w:defSemiHidden="0" w:defUnhideWhenUsed="0" w:defQFormat="0" w:count="375">
     <w:lsdException w:name="Normal" w:uiPriority="0" w:qFormat="1"/>
     <w:lsdException w:name="heading 1" w:uiPriority="9" w:qFormat="1"/>
     <w:lsdException w:name="heading 2" w:semiHidden="1" w:uiPriority="9" w:unhideWhenUsed="1" w:qFormat="1"/>
@@ -10404,7 +11335,6 @@
     <w:lsdException w:name="HTML Sample" w:semiHidden="1" w:unhideWhenUsed="1"/>
     <w:lsdException w:name="HTML Typewriter" w:semiHidden="1" w:unhideWhenUsed="1"/>
     <w:lsdException w:name="HTML Variable" w:semiHidden="1" w:unhideWhenUsed="1"/>
-    <w:lsdException w:name="Normal Table" w:semiHidden="1" w:unhideWhenUsed="1"/>
     <w:lsdException w:name="annotation subject" w:semiHidden="1" w:unhideWhenUsed="1"/>
     <w:lsdException w:name="No List" w:semiHidden="1" w:unhideWhenUsed="1"/>
     <w:lsdException w:name="Outline List 1" w:semiHidden="1" w:unhideWhenUsed="1"/>
@@ -10448,10 +11378,8 @@
     <w:lsdException w:name="Table Elegant" w:semiHidden="1" w:unhideWhenUsed="1"/>
     <w:lsdException w:name="Table Professional" w:semiHidden="1" w:unhideWhenUsed="1"/>
     <w:lsdException w:name="Table Subtle 1" w:semiHidden="1" w:unhideWhenUsed="1"/>
-    <w:lsdException w:name="Table Subtle 2" w:semiHidden="1" w:unhideWhenUsed="1"/>
     <w:lsdException w:name="Table Web 1" w:semiHidden="1" w:unhideWhenUsed="1"/>
     <w:lsdException w:name="Table Web 2" w:semiHidden="1" w:unhideWhenUsed="1"/>
-    <w:lsdException w:name="Table Web 3" w:semiHidden="1" w:unhideWhenUsed="1"/>
     <w:lsdException w:name="Balloon Text" w:semiHidden="1" w:unhideWhenUsed="1"/>
     <w:lsdException w:name="Table Grid" w:uiPriority="39"/>
     <w:lsdException w:name="Table Theme" w:semiHidden="1" w:unhideWhenUsed="1"/>
@@ -10670,6 +11598,10 @@
     <w:lsdException w:name="List Table 5 Dark Accent 6" w:uiPriority="50"/>
     <w:lsdException w:name="List Table 6 Colorful Accent 6" w:uiPriority="51"/>
     <w:lsdException w:name="List Table 7 Colorful Accent 6" w:uiPriority="52"/>
+    <w:lsdException w:name="Mention" w:semiHidden="1" w:unhideWhenUsed="1"/>
+    <w:lsdException w:name="Smart Hyperlink" w:semiHidden="1" w:unhideWhenUsed="1"/>
+    <w:lsdException w:name="Hashtag" w:semiHidden="1" w:unhideWhenUsed="1"/>
+    <w:lsdException w:name="Unresolved Mention" w:semiHidden="1" w:unhideWhenUsed="1"/>
   </w:latentStyles>
   <w:style w:type="paragraph" w:default="1" w:styleId="Normal">
     <w:name w:val="Normal"/>
@@ -10867,6 +11799,18 @@
     <w:pPr>
       <w:spacing w:after="0"/>
     </w:pPr>
+  </w:style>
+  <w:style w:type="character" w:styleId="UnresolvedMention">
+    <w:name w:val="Unresolved Mention"/>
+    <w:basedOn w:val="DefaultParagraphFont"/>
+    <w:uiPriority w:val="99"/>
+    <w:semiHidden/>
+    <w:unhideWhenUsed/>
+    <w:rsid w:val="00122702"/>
+    <w:rPr>
+      <w:color w:val="808080"/>
+      <w:shd w:val="clear" w:color="auto" w:fill="E6E6E6"/>
+    </w:rPr>
   </w:style>
 </w:styles>
 </file>
@@ -11137,7 +12081,7 @@
 </file>
 
 <file path=customXml/itemProps1.xml><?xml version="1.0" encoding="utf-8"?>
-<ds:datastoreItem xmlns:ds="http://schemas.openxmlformats.org/officeDocument/2006/customXml" ds:itemID="{F76FAF91-667C-4CBB-924C-11E7F730BF2D}">
+<ds:datastoreItem xmlns:ds="http://schemas.openxmlformats.org/officeDocument/2006/customXml" ds:itemID="{987B318B-75AA-45EF-A523-4A6504FDE316}">
   <ds:schemaRefs>
     <ds:schemaRef ds:uri="http://schemas.openxmlformats.org/officeDocument/2006/bibliography"/>
   </ds:schemaRefs>

</xml_diff>